<commit_message>
Updated User Manual. Updated meeting minutes for 4-23. Updated work log.
</commit_message>
<xml_diff>
--- a/Documents/UserManual/UserManualLIFESV1.docx
+++ b/Documents/UserManual/UserManualLIFESV1.docx
@@ -1,6 +1,6 @@
 
 <file path=word/document.xml><?xml version="1.0" encoding="utf-8"?>
-<w:document xmlns:wpc="http://schemas.microsoft.com/office/word/2010/wordprocessingCanvas" xmlns:mo="http://schemas.microsoft.com/office/mac/office/2008/main" xmlns:mc="http://schemas.openxmlformats.org/markup-compatibility/2006" xmlns:mv="urn:schemas-microsoft-com:mac:vml" xmlns:o="urn:schemas-microsoft-com:office:office" xmlns:r="http://schemas.openxmlformats.org/officeDocument/2006/relationships" xmlns:m="http://schemas.openxmlformats.org/officeDocument/2006/math" xmlns:v="urn:schemas-microsoft-com:vml" xmlns:wp14="http://schemas.microsoft.com/office/word/2010/wordprocessingDrawing" xmlns:wp="http://schemas.openxmlformats.org/drawingml/2006/wordprocessingDrawing" xmlns:w10="urn:schemas-microsoft-com:office:word" xmlns:w="http://schemas.openxmlformats.org/wordprocessingml/2006/main" xmlns:w14="http://schemas.microsoft.com/office/word/2010/wordml" xmlns:wpg="http://schemas.microsoft.com/office/word/2010/wordprocessingGroup" xmlns:wpi="http://schemas.microsoft.com/office/word/2010/wordprocessingInk" xmlns:wne="http://schemas.microsoft.com/office/word/2006/wordml" xmlns:wps="http://schemas.microsoft.com/office/word/2010/wordprocessingShape" mc:Ignorable="w14 wp14">
+<w:document xmlns:wpc="http://schemas.microsoft.com/office/word/2010/wordprocessingCanvas" xmlns:mc="http://schemas.openxmlformats.org/markup-compatibility/2006" xmlns:o="urn:schemas-microsoft-com:office:office" xmlns:r="http://schemas.openxmlformats.org/officeDocument/2006/relationships" xmlns:m="http://schemas.openxmlformats.org/officeDocument/2006/math" xmlns:v="urn:schemas-microsoft-com:vml" xmlns:wp14="http://schemas.microsoft.com/office/word/2010/wordprocessingDrawing" xmlns:wp="http://schemas.openxmlformats.org/drawingml/2006/wordprocessingDrawing" xmlns:w10="urn:schemas-microsoft-com:office:word" xmlns:w="http://schemas.openxmlformats.org/wordprocessingml/2006/main" xmlns:w14="http://schemas.microsoft.com/office/word/2010/wordml" xmlns:wpg="http://schemas.microsoft.com/office/word/2010/wordprocessingGroup" xmlns:wpi="http://schemas.microsoft.com/office/word/2010/wordprocessingInk" xmlns:wne="http://schemas.microsoft.com/office/word/2006/wordml" xmlns:wps="http://schemas.microsoft.com/office/word/2010/wordprocessingShape" mc:Ignorable="w14 wp14">
   <w:body>
     <w:p>
       <w:pPr>
@@ -54,6 +54,7 @@
         <w:dataBinding w:prefixMappings="xmlns:ns0='http://schemas.openxmlformats.org/package/2006/metadata/core-properties' xmlns:ns1='http://purl.org/dc/elements/1.1/'" w:xpath="/ns0:coreProperties[1]/ns1:title[1]" w:storeItemID="{6C3C8BC8-F283-45AE-878A-BAB7291924A1}"/>
         <w:text/>
       </w:sdtPr>
+      <w:sdtEndPr/>
       <w:sdtContent>
         <w:p>
           <w:pPr>
@@ -132,6 +133,7 @@
                   <w:dataBinding w:prefixMappings="xmlns:ns0='http://schemas.openxmlformats.org/package/2006/metadata/core-properties' xmlns:ns1='http://purl.org/dc/elements/1.1/'" w:xpath="/ns0:coreProperties[1]/ns1:subject[1]" w:storeItemID="{6C3C8BC8-F283-45AE-878A-BAB7291924A1}"/>
                   <w:text/>
                 </w:sdtPr>
+                <w:sdtEndPr/>
                 <w:sdtContent>
                   <w:p>
                     <w:pPr>
@@ -165,7 +167,6 @@
                     <w:szCs w:val="44"/>
                   </w:rPr>
                 </w:pPr>
-                <w:proofErr w:type="gramStart"/>
                 <w:r>
                   <w:rPr>
                     <w:rFonts w:ascii="Times New Roman" w:eastAsiaTheme="majorEastAsia" w:hAnsi="Times New Roman" w:cs="Times New Roman"/>
@@ -182,17 +183,7 @@
                     <w:sz w:val="44"/>
                     <w:szCs w:val="44"/>
                   </w:rPr>
-                  <w:t>xcludes</w:t>
-                </w:r>
-                <w:proofErr w:type="gramEnd"/>
-                <w:r>
-                  <w:rPr>
-                    <w:rFonts w:ascii="Times New Roman" w:eastAsiaTheme="majorEastAsia" w:hAnsi="Times New Roman" w:cs="Times New Roman"/>
-                    <w:color w:val="FF0000"/>
-                    <w:sz w:val="44"/>
-                    <w:szCs w:val="44"/>
-                  </w:rPr>
-                  <w:t xml:space="preserve"> </w:t>
+                  <w:t xml:space="preserve">xcludes </w:t>
                 </w:r>
               </w:p>
               <w:p>
@@ -993,8 +984,6 @@
               <w:u w:val="single"/>
             </w:rPr>
           </w:pPr>
-          <w:bookmarkStart w:id="0" w:name="_GoBack"/>
-          <w:bookmarkEnd w:id="0"/>
           <w:r>
             <w:rPr>
               <w:rFonts w:ascii="Times New Roman" w:hAnsi="Times New Roman" w:cs="Times New Roman"/>
@@ -1013,7 +1002,7 @@
               <w:rFonts w:ascii="Times New Roman" w:hAnsi="Times New Roman" w:cs="Times New Roman"/>
             </w:rPr>
           </w:pPr>
-          <w:bookmarkStart w:id="1" w:name="_Toc290543872"/>
+          <w:bookmarkStart w:id="0" w:name="_Toc290543872"/>
           <w:r>
             <w:rPr>
               <w:rFonts w:ascii="Times New Roman" w:hAnsi="Times New Roman" w:cs="Times New Roman"/>
@@ -1021,7 +1010,7 @@
             <w:lastRenderedPageBreak/>
             <w:t>Introduction</w:t>
           </w:r>
-          <w:bookmarkEnd w:id="1"/>
+          <w:bookmarkEnd w:id="0"/>
         </w:p>
         <w:p>
           <w:pPr>
@@ -1045,7 +1034,25 @@
               <w:sz w:val="24"/>
               <w:szCs w:val="24"/>
             </w:rPr>
-            <w:t>L.I.F.S.V1</w:t>
+            <w:t>L.I.F</w:t>
+          </w:r>
+          <w:r>
+            <w:rPr>
+              <w:rFonts w:ascii="Times New Roman" w:hAnsi="Times New Roman" w:cs="Times New Roman"/>
+              <w:sz w:val="24"/>
+              <w:szCs w:val="24"/>
+            </w:rPr>
+            <w:t>.E</w:t>
+          </w:r>
+          <w:bookmarkStart w:id="1" w:name="_GoBack"/>
+          <w:bookmarkEnd w:id="1"/>
+          <w:r>
+            <w:rPr>
+              <w:rFonts w:ascii="Times New Roman" w:hAnsi="Times New Roman" w:cs="Times New Roman"/>
+              <w:sz w:val="24"/>
+              <w:szCs w:val="24"/>
+            </w:rPr>
+            <w:t>.S.V1</w:t>
           </w:r>
           <w:r>
             <w:rPr>
@@ -1274,7 +1281,7 @@
       </w:pPr>
     </w:pPrDefault>
   </w:docDefaults>
-  <w:latentStyles w:defLockedState="0" w:defUIPriority="99" w:defSemiHidden="1" w:defUnhideWhenUsed="1" w:defQFormat="0" w:count="276">
+  <w:latentStyles w:defLockedState="0" w:defUIPriority="99" w:defSemiHidden="1" w:defUnhideWhenUsed="1" w:defQFormat="0" w:count="267">
     <w:lsdException w:name="Normal" w:semiHidden="0" w:uiPriority="0" w:unhideWhenUsed="0" w:qFormat="1"/>
     <w:lsdException w:name="heading 1" w:semiHidden="0" w:uiPriority="9" w:unhideWhenUsed="0" w:qFormat="1"/>
     <w:lsdException w:name="heading 2" w:uiPriority="9" w:qFormat="1"/>
@@ -1774,7 +1781,7 @@
 </file>
 
 <file path=word/stylesWithEffects.xml><?xml version="1.0" encoding="utf-8"?>
-<w:styles xmlns:wpc="http://schemas.microsoft.com/office/word/2010/wordprocessingCanvas" xmlns:mo="http://schemas.microsoft.com/office/mac/office/2008/main" xmlns:mc="http://schemas.openxmlformats.org/markup-compatibility/2006" xmlns:mv="urn:schemas-microsoft-com:mac:vml" xmlns:o="urn:schemas-microsoft-com:office:office" xmlns:r="http://schemas.openxmlformats.org/officeDocument/2006/relationships" xmlns:m="http://schemas.openxmlformats.org/officeDocument/2006/math" xmlns:v="urn:schemas-microsoft-com:vml" xmlns:wp14="http://schemas.microsoft.com/office/word/2010/wordprocessingDrawing" xmlns:wp="http://schemas.openxmlformats.org/drawingml/2006/wordprocessingDrawing" xmlns:w10="urn:schemas-microsoft-com:office:word" xmlns:w="http://schemas.openxmlformats.org/wordprocessingml/2006/main" xmlns:w14="http://schemas.microsoft.com/office/word/2010/wordml" xmlns:wpg="http://schemas.microsoft.com/office/word/2010/wordprocessingGroup" xmlns:wpi="http://schemas.microsoft.com/office/word/2010/wordprocessingInk" xmlns:wne="http://schemas.microsoft.com/office/word/2006/wordml" xmlns:wps="http://schemas.microsoft.com/office/word/2010/wordprocessingShape" mc:Ignorable="w14 wp14">
+<w:styles xmlns:wpc="http://schemas.microsoft.com/office/word/2010/wordprocessingCanvas" xmlns:mc="http://schemas.openxmlformats.org/markup-compatibility/2006" xmlns:o="urn:schemas-microsoft-com:office:office" xmlns:r="http://schemas.openxmlformats.org/officeDocument/2006/relationships" xmlns:m="http://schemas.openxmlformats.org/officeDocument/2006/math" xmlns:v="urn:schemas-microsoft-com:vml" xmlns:wp14="http://schemas.microsoft.com/office/word/2010/wordprocessingDrawing" xmlns:wp="http://schemas.openxmlformats.org/drawingml/2006/wordprocessingDrawing" xmlns:w10="urn:schemas-microsoft-com:office:word" xmlns:w="http://schemas.openxmlformats.org/wordprocessingml/2006/main" xmlns:w14="http://schemas.microsoft.com/office/word/2010/wordml" xmlns:wpg="http://schemas.microsoft.com/office/word/2010/wordprocessingGroup" xmlns:wpi="http://schemas.microsoft.com/office/word/2010/wordprocessingInk" xmlns:wne="http://schemas.microsoft.com/office/word/2006/wordml" xmlns:wps="http://schemas.microsoft.com/office/word/2010/wordprocessingShape" mc:Ignorable="w14 wp14">
   <w:docDefaults>
     <w:rPrDefault>
       <w:rPr>
@@ -1790,7 +1797,7 @@
       </w:pPr>
     </w:pPrDefault>
   </w:docDefaults>
-  <w:latentStyles w:defLockedState="0" w:defUIPriority="99" w:defSemiHidden="1" w:defUnhideWhenUsed="1" w:defQFormat="0" w:count="276">
+  <w:latentStyles w:defLockedState="0" w:defUIPriority="99" w:defSemiHidden="1" w:defUnhideWhenUsed="1" w:defQFormat="0" w:count="267">
     <w:lsdException w:name="Normal" w:semiHidden="0" w:uiPriority="0" w:unhideWhenUsed="0" w:qFormat="1"/>
     <w:lsdException w:name="heading 1" w:semiHidden="0" w:uiPriority="9" w:unhideWhenUsed="0" w:qFormat="1"/>
     <w:lsdException w:name="heading 2" w:uiPriority="9" w:qFormat="1"/>

</xml_diff>

<commit_message>
Updated user manual 1 and 2. Updated meeting minutes. Updated CompressedClassTimes.cs
</commit_message>
<xml_diff>
--- a/Documents/UserManual/UserManualLIFESV1.docx
+++ b/Documents/UserManual/UserManualLIFESV1.docx
@@ -2593,7 +2593,13 @@
     </w:p>
     <w:p>
       <w:r>
-        <w:t>Press the schedule button.</w:t>
+        <w:t>After all the previous steps have been completed, all a user must do is click</w:t>
+      </w:r>
+      <w:r>
+        <w:t xml:space="preserve"> on</w:t>
+      </w:r>
+      <w:r>
+        <w:t xml:space="preserve"> the “Schedule” button.</w:t>
       </w:r>
     </w:p>
     <w:p>
@@ -2625,7 +2631,25 @@
         <w:rPr>
           <w:rFonts w:ascii="Times New Roman" w:hAnsi="Times New Roman" w:cs="Times New Roman"/>
         </w:rPr>
-        <w:t>Press the reschedule button, AFTER scheduling.</w:t>
+        <w:t>If a user isn’t satisfied with the current examination sc</w:t>
+      </w:r>
+      <w:r>
+        <w:rPr>
+          <w:rFonts w:ascii="Times New Roman" w:hAnsi="Times New Roman" w:cs="Times New Roman"/>
+        </w:rPr>
+        <w:t>hedule, a us</w:t>
+      </w:r>
+      <w:r>
+        <w:rPr>
+          <w:rFonts w:ascii="Times New Roman" w:hAnsi="Times New Roman" w:cs="Times New Roman"/>
+        </w:rPr>
+        <w:t>er has the option to reschedule.</w:t>
+      </w:r>
+      <w:r>
+        <w:rPr>
+          <w:rFonts w:ascii="Times New Roman" w:hAnsi="Times New Roman" w:cs="Times New Roman"/>
+        </w:rPr>
+        <w:t xml:space="preserve"> To do this, all a user must do is press the “Reschedule” button.</w:t>
       </w:r>
       <w:bookmarkStart w:id="12" w:name="_GoBack"/>
       <w:bookmarkEnd w:id="12"/>
@@ -2697,37 +2721,7 @@
         <w:rPr>
           <w:rFonts w:ascii="Arial" w:hAnsi="Arial" w:cs="Arial"/>
         </w:rPr>
-        <w:t xml:space="preserve"> After the user has selected the two times</w:t>
-      </w:r>
-      <w:r>
-        <w:rPr>
-          <w:rFonts w:ascii="Arial" w:hAnsi="Arial" w:cs="Arial"/>
-        </w:rPr>
-        <w:t xml:space="preserve">, they’ll need </w:t>
-      </w:r>
-      <w:r>
-        <w:rPr>
-          <w:rFonts w:ascii="Arial" w:hAnsi="Arial" w:cs="Arial"/>
-        </w:rPr>
-        <w:t>to press the swap button</w:t>
-      </w:r>
-      <w:r>
-        <w:rPr>
-          <w:rFonts w:ascii="Arial" w:hAnsi="Arial" w:cs="Arial"/>
-        </w:rPr>
-        <w:t>. The user will have then successfully</w:t>
-      </w:r>
-      <w:r>
-        <w:rPr>
-          <w:rFonts w:ascii="Arial" w:hAnsi="Arial" w:cs="Arial"/>
-        </w:rPr>
-        <w:t xml:space="preserve"> </w:t>
-      </w:r>
-      <w:r>
-        <w:rPr>
-          <w:rFonts w:ascii="Arial" w:hAnsi="Arial" w:cs="Arial"/>
-        </w:rPr>
-        <w:t>modified a schedule.</w:t>
+        <w:t xml:space="preserve"> After the user has selected the two times, they’ll need to press the swap button. The user will have then successfully modified a schedule.</w:t>
       </w:r>
     </w:p>
     <w:p>
@@ -2815,7 +2809,6 @@
         <w:rPr>
           <w:rFonts w:ascii="Times New Roman" w:hAnsi="Times New Roman" w:cs="Times New Roman"/>
         </w:rPr>
-        <w:lastRenderedPageBreak/>
         <w:t>Writes</w:t>
       </w:r>
     </w:p>
@@ -2829,6 +2822,7 @@
         <w:rPr>
           <w:rFonts w:ascii="Times New Roman" w:hAnsi="Times New Roman" w:cs="Times New Roman"/>
         </w:rPr>
+        <w:lastRenderedPageBreak/>
         <w:t>Decrypts and rewrites</w:t>
       </w:r>
     </w:p>

</xml_diff>

<commit_message>
Removed 'Save' from LIFES. Updated user manual.
</commit_message>
<xml_diff>
--- a/Documents/UserManual/UserManualLIFESV1.docx
+++ b/Documents/UserManual/UserManualLIFESV1.docx
@@ -1398,8 +1398,7 @@
                   <w:tab w:val="right" w:leader="dot" w:pos="9350"/>
                 </w:tabs>
                 <w:rPr>
-                  <w:rFonts w:ascii="Times New Roman" w:eastAsiaTheme="minorEastAsia" w:hAnsi="Times New Roman" w:cs="Times New Roman"/>
-                  <w:b w:val="0"/>
+                  <w:rFonts w:ascii="Times New Roman" w:hAnsi="Times New Roman" w:cs="Times New Roman"/>
                   <w:noProof/>
                 </w:rPr>
               </w:pPr>
@@ -1828,13 +1827,6 @@
           <w:i/>
         </w:rPr>
         <w:lastRenderedPageBreak/>
-        <w:tab/>
-      </w:r>
-      <w:r>
-        <w:rPr>
-          <w:rFonts w:ascii="Times New Roman" w:hAnsi="Times New Roman" w:cs="Times New Roman"/>
-          <w:i/>
-        </w:rPr>
         <w:t xml:space="preserve">Step 1: </w:t>
       </w:r>
       <w:r>
@@ -1869,9 +1861,6 @@
           <w:noProof/>
         </w:rPr>
       </w:pPr>
-      <w:r>
-        <w:tab/>
-      </w:r>
       <w:r>
         <w:t xml:space="preserve">It is essential to know </w:t>
       </w:r>
@@ -1981,12 +1970,6 @@
         <w:rPr>
           <w:rFonts w:ascii="Times New Roman" w:hAnsi="Times New Roman" w:cs="Times New Roman"/>
         </w:rPr>
-        <w:tab/>
-      </w:r>
-      <w:r>
-        <w:rPr>
-          <w:rFonts w:ascii="Times New Roman" w:hAnsi="Times New Roman" w:cs="Times New Roman"/>
-        </w:rPr>
         <w:t>Number of days</w:t>
       </w:r>
       <w:bookmarkEnd w:id="4"/>
@@ -2007,12 +1990,6 @@
         <w:rPr>
           <w:rFonts w:ascii="Times New Roman" w:hAnsi="Times New Roman" w:cs="Times New Roman"/>
         </w:rPr>
-        <w:tab/>
-      </w:r>
-      <w:r>
-        <w:rPr>
-          <w:rFonts w:ascii="Times New Roman" w:hAnsi="Times New Roman" w:cs="Times New Roman"/>
-        </w:rPr>
         <w:t xml:space="preserve">This number indicates the amount of days </w:t>
       </w:r>
       <w:r>
@@ -2126,12 +2103,6 @@
         </w:rPr>
       </w:pPr>
       <w:bookmarkStart w:id="5" w:name="_Toc418084427"/>
-      <w:r>
-        <w:rPr>
-          <w:rFonts w:ascii="Times New Roman" w:hAnsi="Times New Roman" w:cs="Times New Roman"/>
-        </w:rPr>
-        <w:tab/>
-      </w:r>
       <w:r>
         <w:rPr>
           <w:rFonts w:ascii="Times New Roman" w:hAnsi="Times New Roman" w:cs="Times New Roman"/>
@@ -2157,66 +2128,44 @@
           <w:rFonts w:ascii="Times New Roman" w:hAnsi="Times New Roman" w:cs="Times New Roman"/>
         </w:rPr>
         <w:tab/>
-      </w:r>
-      <w:r>
-        <w:rPr>
-          <w:rFonts w:ascii="Times New Roman" w:hAnsi="Times New Roman" w:cs="Times New Roman"/>
-        </w:rPr>
-        <w:tab/>
-      </w:r>
-      <w:r>
-        <w:rPr>
-          <w:rFonts w:ascii="Times New Roman" w:hAnsi="Times New Roman" w:cs="Times New Roman"/>
-        </w:rPr>
         <w:t>Th</w:t>
       </w:r>
       <w:r>
         <w:rPr>
           <w:rFonts w:ascii="Times New Roman" w:hAnsi="Times New Roman" w:cs="Times New Roman"/>
         </w:rPr>
-        <w:t>e beginning time of each exam must be</w:t>
-      </w:r>
-      <w:r>
-        <w:rPr>
-          <w:rFonts w:ascii="Times New Roman" w:hAnsi="Times New Roman" w:cs="Times New Roman"/>
-        </w:rPr>
-        <w:t xml:space="preserve"> 0700. The final time fo</w:t>
-      </w:r>
-      <w:r>
-        <w:rPr>
-          <w:rFonts w:ascii="Times New Roman" w:hAnsi="Times New Roman" w:cs="Times New Roman"/>
-        </w:rPr>
-        <w:t xml:space="preserve">r exams is either 1700 </w:t>
-      </w:r>
-      <w:r>
-        <w:rPr>
-          <w:rFonts w:ascii="Times New Roman" w:hAnsi="Times New Roman" w:cs="Times New Roman"/>
-        </w:rPr>
-        <w:tab/>
-      </w:r>
-      <w:r>
-        <w:rPr>
-          <w:rFonts w:ascii="Times New Roman" w:hAnsi="Times New Roman" w:cs="Times New Roman"/>
-        </w:rPr>
-        <w:tab/>
-      </w:r>
-      <w:r>
-        <w:rPr>
-          <w:rFonts w:ascii="Times New Roman" w:hAnsi="Times New Roman" w:cs="Times New Roman"/>
-        </w:rPr>
-        <w:tab/>
-      </w:r>
-      <w:r>
-        <w:rPr>
-          <w:rFonts w:ascii="Times New Roman" w:hAnsi="Times New Roman" w:cs="Times New Roman"/>
-        </w:rPr>
-        <w:t xml:space="preserve">or </w:t>
-      </w:r>
-      <w:r>
-        <w:rPr>
-          <w:rFonts w:ascii="Times New Roman" w:hAnsi="Times New Roman" w:cs="Times New Roman"/>
-        </w:rPr>
-        <w:t>1715.</w:t>
+        <w:t xml:space="preserve">e beginning time of each exam </w:t>
+      </w:r>
+      <w:r>
+        <w:rPr>
+          <w:rFonts w:ascii="Times New Roman" w:hAnsi="Times New Roman" w:cs="Times New Roman"/>
+          <w:b/>
+        </w:rPr>
+        <w:t>must</w:t>
+      </w:r>
+      <w:r>
+        <w:rPr>
+          <w:rFonts w:ascii="Times New Roman" w:hAnsi="Times New Roman" w:cs="Times New Roman"/>
+        </w:rPr>
+        <w:t xml:space="preserve"> be</w:t>
+      </w:r>
+      <w:r>
+        <w:rPr>
+          <w:rFonts w:ascii="Times New Roman" w:hAnsi="Times New Roman" w:cs="Times New Roman"/>
+        </w:rPr>
+        <w:t>gin</w:t>
+      </w:r>
+      <w:r>
+        <w:rPr>
+          <w:rFonts w:ascii="Times New Roman" w:hAnsi="Times New Roman" w:cs="Times New Roman"/>
+        </w:rPr>
+        <w:t xml:space="preserve"> at</w:t>
+      </w:r>
+      <w:r>
+        <w:rPr>
+          <w:rFonts w:ascii="Times New Roman" w:hAnsi="Times New Roman" w:cs="Times New Roman"/>
+        </w:rPr>
+        <w:t xml:space="preserve"> 0700. </w:t>
       </w:r>
     </w:p>
     <w:p>
@@ -2237,12 +2186,6 @@
         <w:rPr>
           <w:rFonts w:ascii="Times New Roman" w:hAnsi="Times New Roman" w:cs="Times New Roman"/>
         </w:rPr>
-        <w:tab/>
-      </w:r>
-      <w:r>
-        <w:rPr>
-          <w:rFonts w:ascii="Times New Roman" w:hAnsi="Times New Roman" w:cs="Times New Roman"/>
-        </w:rPr>
         <w:t>Length of Time for Each Exam</w:t>
       </w:r>
       <w:bookmarkEnd w:id="6"/>
@@ -2269,7 +2212,6 @@
         <w:rPr>
           <w:rFonts w:ascii="Times New Roman" w:hAnsi="Times New Roman" w:cs="Times New Roman"/>
         </w:rPr>
-        <w:tab/>
         <w:t>The minimum is one hour fifteen minutes for each exam, and there is no maximum.</w:t>
       </w:r>
       <w:r>
@@ -2321,12 +2263,6 @@
         <w:rPr>
           <w:rFonts w:ascii="Times New Roman" w:hAnsi="Times New Roman" w:cs="Times New Roman"/>
         </w:rPr>
-        <w:tab/>
-      </w:r>
-      <w:r>
-        <w:rPr>
-          <w:rFonts w:ascii="Times New Roman" w:hAnsi="Times New Roman" w:cs="Times New Roman"/>
-        </w:rPr>
         <w:t>Length of Time between Exams</w:t>
       </w:r>
       <w:bookmarkEnd w:id="7"/>
@@ -2348,12 +2284,6 @@
           <w:rFonts w:ascii="Times New Roman" w:hAnsi="Times New Roman" w:cs="Times New Roman"/>
         </w:rPr>
         <w:tab/>
-      </w:r>
-      <w:r>
-        <w:rPr>
-          <w:rFonts w:ascii="Times New Roman" w:hAnsi="Times New Roman" w:cs="Times New Roman"/>
-        </w:rPr>
-        <w:tab/>
         <w:t>The minimum is ten minutes and the maximum is thirty minutes.</w:t>
       </w:r>
     </w:p>
@@ -2375,12 +2305,6 @@
         <w:rPr>
           <w:rFonts w:ascii="Times New Roman" w:hAnsi="Times New Roman" w:cs="Times New Roman"/>
         </w:rPr>
-        <w:tab/>
-      </w:r>
-      <w:r>
-        <w:rPr>
-          <w:rFonts w:ascii="Times New Roman" w:hAnsi="Times New Roman" w:cs="Times New Roman"/>
-        </w:rPr>
         <w:t>Length of time for a lunch period</w:t>
       </w:r>
       <w:bookmarkEnd w:id="8"/>
@@ -2407,12 +2331,6 @@
         <w:rPr>
           <w:rFonts w:ascii="Times New Roman" w:hAnsi="Times New Roman" w:cs="Times New Roman"/>
         </w:rPr>
-        <w:tab/>
-      </w:r>
-      <w:r>
-        <w:rPr>
-          <w:rFonts w:ascii="Times New Roman" w:hAnsi="Times New Roman" w:cs="Times New Roman"/>
-        </w:rPr>
         <w:t>This value is</w:t>
       </w:r>
       <w:r>
@@ -2431,37 +2349,6 @@
     </w:p>
     <w:p>
       <w:pPr>
-        <w:rPr>
-          <w:sz w:val="24"/>
-          <w:szCs w:val="24"/>
-        </w:rPr>
-      </w:pPr>
-      <w:r>
-        <w:rPr>
-          <w:sz w:val="24"/>
-          <w:szCs w:val="24"/>
-          <w:highlight w:val="yellow"/>
-        </w:rPr>
-        <w:tab/>
-      </w:r>
-      <w:r>
-        <w:rPr>
-          <w:sz w:val="24"/>
-          <w:szCs w:val="24"/>
-          <w:highlight w:val="yellow"/>
-        </w:rPr>
-        <w:t>If the time constraints are invalid, hover over error provider</w:t>
-      </w:r>
-    </w:p>
-    <w:p>
-      <w:pPr>
-        <w:rPr>
-          <w:rFonts w:ascii="Times New Roman" w:hAnsi="Times New Roman" w:cs="Times New Roman"/>
-        </w:rPr>
-      </w:pPr>
-    </w:p>
-    <w:p>
-      <w:pPr>
         <w:pStyle w:val="Heading2"/>
         <w:rPr>
           <w:rFonts w:ascii="Times New Roman" w:hAnsi="Times New Roman" w:cs="Times New Roman"/>
@@ -2474,7 +2361,13 @@
           <w:rFonts w:ascii="Times New Roman" w:hAnsi="Times New Roman" w:cs="Times New Roman"/>
           <w:i/>
         </w:rPr>
-        <w:lastRenderedPageBreak/>
+        <w:t xml:space="preserve">Step 2: </w:t>
+      </w:r>
+      <w:r>
+        <w:rPr>
+          <w:rFonts w:ascii="Times New Roman" w:hAnsi="Times New Roman" w:cs="Times New Roman"/>
+          <w:i/>
+        </w:rPr>
         <w:t>Entering an Enrollment File</w:t>
       </w:r>
       <w:bookmarkEnd w:id="9"/>
@@ -2540,6 +2433,7 @@
     </w:p>
     <w:p>
       <w:r>
+        <w:lastRenderedPageBreak/>
         <w:t>There are thre</w:t>
       </w:r>
       <w:r>
@@ -2555,12 +2449,7 @@
         <w:t xml:space="preserve">fall </w:t>
       </w:r>
       <w:r>
-        <w:t>or spring se</w:t>
-      </w:r>
-      <w:bookmarkStart w:id="10" w:name="_GoBack"/>
-      <w:bookmarkEnd w:id="10"/>
-      <w:r>
-        <w:t>mesters</w:t>
+        <w:t>or spring semesters</w:t>
       </w:r>
       <w:r>
         <w:t>.</w:t>
@@ -2604,15 +2493,22 @@
           <w:i/>
         </w:rPr>
       </w:pPr>
-      <w:bookmarkStart w:id="11" w:name="_Toc418084432"/>
+      <w:bookmarkStart w:id="10" w:name="_Toc418084432"/>
       <w:r>
         <w:rPr>
           <w:rFonts w:ascii="Times New Roman" w:hAnsi="Times New Roman" w:cs="Times New Roman"/>
           <w:i/>
         </w:rPr>
+        <w:t xml:space="preserve">Step 3: </w:t>
+      </w:r>
+      <w:r>
+        <w:rPr>
+          <w:rFonts w:ascii="Times New Roman" w:hAnsi="Times New Roman" w:cs="Times New Roman"/>
+          <w:i/>
+        </w:rPr>
         <w:t>Actually Running the Schedule</w:t>
       </w:r>
-      <w:bookmarkEnd w:id="11"/>
+      <w:bookmarkEnd w:id="10"/>
       <w:r>
         <w:rPr>
           <w:rFonts w:ascii="Times New Roman" w:hAnsi="Times New Roman" w:cs="Times New Roman"/>
@@ -2641,15 +2537,22 @@
           <w:i/>
         </w:rPr>
       </w:pPr>
-      <w:bookmarkStart w:id="12" w:name="_Toc418084433"/>
+      <w:bookmarkStart w:id="11" w:name="_Toc418084433"/>
       <w:r>
         <w:rPr>
           <w:rFonts w:ascii="Times New Roman" w:hAnsi="Times New Roman" w:cs="Times New Roman"/>
           <w:i/>
         </w:rPr>
+        <w:t xml:space="preserve">Step 4: </w:t>
+      </w:r>
+      <w:r>
+        <w:rPr>
+          <w:rFonts w:ascii="Times New Roman" w:hAnsi="Times New Roman" w:cs="Times New Roman"/>
+          <w:i/>
+        </w:rPr>
         <w:t>Rescheduling</w:t>
       </w:r>
-      <w:bookmarkEnd w:id="12"/>
+      <w:bookmarkEnd w:id="11"/>
     </w:p>
     <w:p>
       <w:pPr>
@@ -2726,12 +2629,19 @@
           <w:i/>
         </w:rPr>
       </w:pPr>
-      <w:bookmarkStart w:id="13" w:name="_Toc418084434"/>
+      <w:bookmarkStart w:id="12" w:name="_Toc418084434"/>
       <w:r>
         <w:rPr>
           <w:rFonts w:ascii="Times New Roman" w:hAnsi="Times New Roman" w:cs="Times New Roman"/>
           <w:i/>
         </w:rPr>
+        <w:t xml:space="preserve">Step 5: </w:t>
+      </w:r>
+      <w:r>
+        <w:rPr>
+          <w:rFonts w:ascii="Times New Roman" w:hAnsi="Times New Roman" w:cs="Times New Roman"/>
+          <w:i/>
+        </w:rPr>
         <w:t>Modifying</w:t>
       </w:r>
       <w:r>
@@ -2741,7 +2651,7 @@
         </w:rPr>
         <w:t xml:space="preserve"> a Schedule That Was Generat</w:t>
       </w:r>
-      <w:bookmarkEnd w:id="13"/>
+      <w:bookmarkEnd w:id="12"/>
       <w:r>
         <w:rPr>
           <w:rFonts w:ascii="Times New Roman" w:hAnsi="Times New Roman" w:cs="Times New Roman"/>
@@ -2787,14 +2697,14 @@
           <w:rFonts w:ascii="Times New Roman" w:hAnsi="Times New Roman" w:cs="Times New Roman"/>
         </w:rPr>
       </w:pPr>
-      <w:bookmarkStart w:id="14" w:name="_Toc418084435"/>
+      <w:bookmarkStart w:id="13" w:name="_Toc418084435"/>
       <w:r>
         <w:rPr>
           <w:rFonts w:ascii="Times New Roman" w:hAnsi="Times New Roman" w:cs="Times New Roman"/>
         </w:rPr>
         <w:t>Saving a Schedule</w:t>
       </w:r>
-      <w:bookmarkEnd w:id="14"/>
+      <w:bookmarkEnd w:id="13"/>
     </w:p>
     <w:p>
       <w:pPr>
@@ -2814,6 +2724,7 @@
         </w:rPr>
         <w:t>click “Save as”. This will save the current state of LIFES, including the Time constraints specification and total enrollments file.</w:t>
       </w:r>
+      <w:bookmarkStart w:id="14" w:name="_Toc418084436"/>
     </w:p>
     <w:p>
       <w:pPr>
@@ -2822,14 +2733,49 @@
           <w:rFonts w:ascii="Times New Roman" w:hAnsi="Times New Roman" w:cs="Times New Roman"/>
         </w:rPr>
       </w:pPr>
-      <w:bookmarkStart w:id="15" w:name="_Toc418084436"/>
+      <w:r>
+        <w:rPr>
+          <w:rFonts w:ascii="Times New Roman" w:hAnsi="Times New Roman" w:cs="Times New Roman"/>
+        </w:rPr>
+        <w:t>Loading</w:t>
+      </w:r>
+      <w:r>
+        <w:rPr>
+          <w:rFonts w:ascii="Times New Roman" w:hAnsi="Times New Roman" w:cs="Times New Roman"/>
+        </w:rPr>
+        <w:t xml:space="preserve"> a </w:t>
+      </w:r>
+      <w:r>
+        <w:rPr>
+          <w:rFonts w:ascii="Times New Roman" w:hAnsi="Times New Roman" w:cs="Times New Roman"/>
+        </w:rPr>
+        <w:t xml:space="preserve">Previously Generated </w:t>
+      </w:r>
+      <w:r>
+        <w:rPr>
+          <w:rFonts w:ascii="Times New Roman" w:hAnsi="Times New Roman" w:cs="Times New Roman"/>
+        </w:rPr>
+        <w:t>Schedule</w:t>
+      </w:r>
+    </w:p>
+    <w:p>
+      <w:bookmarkStart w:id="15" w:name="_GoBack"/>
+      <w:bookmarkEnd w:id="15"/>
+    </w:p>
+    <w:p>
+      <w:pPr>
+        <w:pStyle w:val="Heading1"/>
+        <w:rPr>
+          <w:rFonts w:ascii="Times New Roman" w:hAnsi="Times New Roman" w:cs="Times New Roman"/>
+        </w:rPr>
+      </w:pPr>
       <w:r>
         <w:rPr>
           <w:rFonts w:ascii="Times New Roman" w:hAnsi="Times New Roman" w:cs="Times New Roman"/>
         </w:rPr>
         <w:t>Frequently Asked Questions</w:t>
       </w:r>
-      <w:bookmarkEnd w:id="15"/>
+      <w:bookmarkEnd w:id="14"/>
     </w:p>
     <w:p/>
     <w:p>
@@ -2841,9 +2787,74 @@
       <w:r>
         <w:rPr>
           <w:rFonts w:ascii="Times New Roman" w:hAnsi="Times New Roman" w:cs="Times New Roman"/>
-          <w:highlight w:val="yellow"/>
-        </w:rPr>
-        <w:t>Explain how LIFES adheres to ISO 8601 24-hour standards</w:t>
+        </w:rPr>
+        <w:t>L</w:t>
+      </w:r>
+      <w:r>
+        <w:rPr>
+          <w:rFonts w:ascii="Times New Roman" w:hAnsi="Times New Roman" w:cs="Times New Roman"/>
+        </w:rPr>
+        <w:t>.</w:t>
+      </w:r>
+      <w:r>
+        <w:rPr>
+          <w:rFonts w:ascii="Times New Roman" w:hAnsi="Times New Roman" w:cs="Times New Roman"/>
+        </w:rPr>
+        <w:t>I</w:t>
+      </w:r>
+      <w:r>
+        <w:rPr>
+          <w:rFonts w:ascii="Times New Roman" w:hAnsi="Times New Roman" w:cs="Times New Roman"/>
+        </w:rPr>
+        <w:t>.</w:t>
+      </w:r>
+      <w:r>
+        <w:rPr>
+          <w:rFonts w:ascii="Times New Roman" w:hAnsi="Times New Roman" w:cs="Times New Roman"/>
+        </w:rPr>
+        <w:t>F</w:t>
+      </w:r>
+      <w:r>
+        <w:rPr>
+          <w:rFonts w:ascii="Times New Roman" w:hAnsi="Times New Roman" w:cs="Times New Roman"/>
+        </w:rPr>
+        <w:t>.</w:t>
+      </w:r>
+      <w:r>
+        <w:rPr>
+          <w:rFonts w:ascii="Times New Roman" w:hAnsi="Times New Roman" w:cs="Times New Roman"/>
+        </w:rPr>
+        <w:t>E</w:t>
+      </w:r>
+      <w:r>
+        <w:rPr>
+          <w:rFonts w:ascii="Times New Roman" w:hAnsi="Times New Roman" w:cs="Times New Roman"/>
+        </w:rPr>
+        <w:t>.</w:t>
+      </w:r>
+      <w:r>
+        <w:rPr>
+          <w:rFonts w:ascii="Times New Roman" w:hAnsi="Times New Roman" w:cs="Times New Roman"/>
+        </w:rPr>
+        <w:t>S</w:t>
+      </w:r>
+      <w:r>
+        <w:rPr>
+          <w:rFonts w:ascii="Times New Roman" w:hAnsi="Times New Roman" w:cs="Times New Roman"/>
+        </w:rPr>
+        <w:t>.</w:t>
+      </w:r>
+      <w:r>
+        <w:rPr>
+          <w:rFonts w:ascii="Times New Roman" w:hAnsi="Times New Roman" w:cs="Times New Roman"/>
+        </w:rPr>
+        <w:t xml:space="preserve"> adheres to ISO 8601 24-hour standards</w:t>
+      </w:r>
+      <w:r>
+        <w:rPr>
+          <w:rFonts w:ascii="Times New Roman" w:hAnsi="Times New Roman" w:cs="Times New Roman"/>
+        </w:rPr>
+        <w:t xml:space="preserve">. </w:t>
       </w:r>
     </w:p>
     <w:p>
@@ -2863,7 +2874,6 @@
         <w:rPr>
           <w:rFonts w:ascii="Times New Roman" w:hAnsi="Times New Roman" w:cs="Times New Roman"/>
         </w:rPr>
-        <w:lastRenderedPageBreak/>
         <w:t>Reading from a file</w:t>
       </w:r>
     </w:p>

</xml_diff>

<commit_message>
Added User Manual 1 and 2. Added figures.
</commit_message>
<xml_diff>
--- a/Documents/UserManual/UserManualLIFESV1.docx
+++ b/Documents/UserManual/UserManualLIFESV1.docx
@@ -314,7 +314,7 @@
                 </w:rPr>
                 <w:fldChar w:fldCharType="separate"/>
               </w:r>
-              <w:hyperlink w:anchor="_Toc418084422" w:history="1">
+              <w:hyperlink w:anchor="_Toc418533053" w:history="1">
                 <w:r>
                   <w:rPr>
                     <w:rStyle w:val="Hyperlink"/>
@@ -345,7 +345,7 @@
                     <w:noProof/>
                     <w:webHidden/>
                   </w:rPr>
-                  <w:instrText xml:space="preserve"> PAGEREF _Toc418084422 \h </w:instrText>
+                  <w:instrText xml:space="preserve"> PAGEREF _Toc418533053 \h </w:instrText>
                 </w:r>
                 <w:r>
                   <w:rPr>
@@ -392,7 +392,7 @@
                   <w:noProof/>
                 </w:rPr>
               </w:pPr>
-              <w:hyperlink w:anchor="_Toc418084423" w:history="1">
+              <w:hyperlink w:anchor="_Toc418533054" w:history="1">
                 <w:r>
                   <w:rPr>
                     <w:rStyle w:val="Hyperlink"/>
@@ -423,7 +423,7 @@
                     <w:noProof/>
                     <w:webHidden/>
                   </w:rPr>
-                  <w:instrText xml:space="preserve"> PAGEREF _Toc418084423 \h </w:instrText>
+                  <w:instrText xml:space="preserve"> PAGEREF _Toc418533054 \h </w:instrText>
                 </w:r>
                 <w:r>
                   <w:rPr>
@@ -470,7 +470,7 @@
                   <w:noProof/>
                 </w:rPr>
               </w:pPr>
-              <w:hyperlink w:anchor="_Toc418084424" w:history="1">
+              <w:hyperlink w:anchor="_Toc418533055" w:history="1">
                 <w:r>
                   <w:rPr>
                     <w:rStyle w:val="Hyperlink"/>
@@ -501,7 +501,7 @@
                     <w:noProof/>
                     <w:webHidden/>
                   </w:rPr>
-                  <w:instrText xml:space="preserve"> PAGEREF _Toc418084424 \h </w:instrText>
+                  <w:instrText xml:space="preserve"> PAGEREF _Toc418533055 \h </w:instrText>
                 </w:r>
                 <w:r>
                   <w:rPr>
@@ -548,7 +548,7 @@
                   <w:noProof/>
                 </w:rPr>
               </w:pPr>
-              <w:hyperlink w:anchor="_Toc418084425" w:history="1">
+              <w:hyperlink w:anchor="_Toc418533056" w:history="1">
                 <w:r>
                   <w:rPr>
                     <w:rStyle w:val="Hyperlink"/>
@@ -579,7 +579,7 @@
                     <w:noProof/>
                     <w:webHidden/>
                   </w:rPr>
-                  <w:instrText xml:space="preserve"> PAGEREF _Toc418084425 \h </w:instrText>
+                  <w:instrText xml:space="preserve"> PAGEREF _Toc418533056 \h </w:instrText>
                 </w:r>
                 <w:r>
                   <w:rPr>
@@ -602,472 +602,7 @@
                     <w:noProof/>
                     <w:webHidden/>
                   </w:rPr>
-                  <w:t>2</w:t>
-                </w:r>
-                <w:r>
-                  <w:rPr>
-                    <w:rFonts w:ascii="Times New Roman" w:hAnsi="Times New Roman" w:cs="Times New Roman"/>
-                    <w:noProof/>
-                    <w:webHidden/>
-                  </w:rPr>
-                  <w:fldChar w:fldCharType="end"/>
-                </w:r>
-              </w:hyperlink>
-            </w:p>
-            <w:p>
-              <w:pPr>
-                <w:pStyle w:val="TOC3"/>
-                <w:tabs>
-                  <w:tab w:val="left" w:pos="880"/>
-                  <w:tab w:val="right" w:leader="dot" w:pos="9350"/>
-                </w:tabs>
-                <w:rPr>
-                  <w:rFonts w:ascii="Times New Roman" w:eastAsiaTheme="minorEastAsia" w:hAnsi="Times New Roman" w:cs="Times New Roman"/>
-                  <w:noProof/>
-                </w:rPr>
-              </w:pPr>
-              <w:hyperlink w:anchor="_Toc418084426" w:history="1">
-                <w:r>
-                  <w:rPr>
-                    <w:rStyle w:val="Hyperlink"/>
-                    <w:rFonts w:ascii="Times New Roman" w:hAnsi="Times New Roman" w:cs="Times New Roman"/>
-                    <w:noProof/>
-                  </w:rPr>
-                  <w:t>1.</w:t>
-                </w:r>
-                <w:r>
-                  <w:rPr>
-                    <w:rFonts w:ascii="Times New Roman" w:eastAsiaTheme="minorEastAsia" w:hAnsi="Times New Roman" w:cs="Times New Roman"/>
-                    <w:noProof/>
-                  </w:rPr>
-                  <w:tab/>
-                </w:r>
-                <w:r>
-                  <w:rPr>
-                    <w:rStyle w:val="Hyperlink"/>
-                    <w:rFonts w:ascii="Times New Roman" w:hAnsi="Times New Roman" w:cs="Times New Roman"/>
-                    <w:noProof/>
-                  </w:rPr>
-                  <w:t>Number of days</w:t>
-                </w:r>
-                <w:r>
-                  <w:rPr>
-                    <w:rFonts w:ascii="Times New Roman" w:hAnsi="Times New Roman" w:cs="Times New Roman"/>
-                    <w:noProof/>
-                    <w:webHidden/>
-                  </w:rPr>
-                  <w:tab/>
-                </w:r>
-                <w:r>
-                  <w:rPr>
-                    <w:rFonts w:ascii="Times New Roman" w:hAnsi="Times New Roman" w:cs="Times New Roman"/>
-                    <w:noProof/>
-                    <w:webHidden/>
-                  </w:rPr>
-                  <w:fldChar w:fldCharType="begin"/>
-                </w:r>
-                <w:r>
-                  <w:rPr>
-                    <w:rFonts w:ascii="Times New Roman" w:hAnsi="Times New Roman" w:cs="Times New Roman"/>
-                    <w:noProof/>
-                    <w:webHidden/>
-                  </w:rPr>
-                  <w:instrText xml:space="preserve"> PAGEREF _Toc418084426 \h </w:instrText>
-                </w:r>
-                <w:r>
-                  <w:rPr>
-                    <w:rFonts w:ascii="Times New Roman" w:hAnsi="Times New Roman" w:cs="Times New Roman"/>
-                    <w:noProof/>
-                    <w:webHidden/>
-                  </w:rPr>
-                </w:r>
-                <w:r>
-                  <w:rPr>
-                    <w:rFonts w:ascii="Times New Roman" w:hAnsi="Times New Roman" w:cs="Times New Roman"/>
-                    <w:noProof/>
-                    <w:webHidden/>
-                  </w:rPr>
-                  <w:fldChar w:fldCharType="separate"/>
-                </w:r>
-                <w:r>
-                  <w:rPr>
-                    <w:rFonts w:ascii="Times New Roman" w:hAnsi="Times New Roman" w:cs="Times New Roman"/>
-                    <w:noProof/>
-                    <w:webHidden/>
-                  </w:rPr>
-                  <w:t>2</w:t>
-                </w:r>
-                <w:r>
-                  <w:rPr>
-                    <w:rFonts w:ascii="Times New Roman" w:hAnsi="Times New Roman" w:cs="Times New Roman"/>
-                    <w:noProof/>
-                    <w:webHidden/>
-                  </w:rPr>
-                  <w:fldChar w:fldCharType="end"/>
-                </w:r>
-              </w:hyperlink>
-            </w:p>
-            <w:p>
-              <w:pPr>
-                <w:pStyle w:val="TOC3"/>
-                <w:tabs>
-                  <w:tab w:val="left" w:pos="880"/>
-                  <w:tab w:val="right" w:leader="dot" w:pos="9350"/>
-                </w:tabs>
-                <w:rPr>
-                  <w:rFonts w:ascii="Times New Roman" w:eastAsiaTheme="minorEastAsia" w:hAnsi="Times New Roman" w:cs="Times New Roman"/>
-                  <w:noProof/>
-                </w:rPr>
-              </w:pPr>
-              <w:hyperlink w:anchor="_Toc418084427" w:history="1">
-                <w:r>
-                  <w:rPr>
-                    <w:rStyle w:val="Hyperlink"/>
-                    <w:rFonts w:ascii="Times New Roman" w:hAnsi="Times New Roman" w:cs="Times New Roman"/>
-                    <w:noProof/>
-                  </w:rPr>
-                  <w:t>2.</w:t>
-                </w:r>
-                <w:r>
-                  <w:rPr>
-                    <w:rFonts w:ascii="Times New Roman" w:eastAsiaTheme="minorEastAsia" w:hAnsi="Times New Roman" w:cs="Times New Roman"/>
-                    <w:noProof/>
-                  </w:rPr>
-                  <w:tab/>
-                </w:r>
-                <w:r>
-                  <w:rPr>
-                    <w:rStyle w:val="Hyperlink"/>
-                    <w:rFonts w:ascii="Times New Roman" w:hAnsi="Times New Roman" w:cs="Times New Roman"/>
-                    <w:noProof/>
-                  </w:rPr>
-                  <w:t>Beginning Time of the First Day</w:t>
-                </w:r>
-                <w:r>
-                  <w:rPr>
-                    <w:rFonts w:ascii="Times New Roman" w:hAnsi="Times New Roman" w:cs="Times New Roman"/>
-                    <w:noProof/>
-                    <w:webHidden/>
-                  </w:rPr>
-                  <w:tab/>
-                </w:r>
-                <w:r>
-                  <w:rPr>
-                    <w:rFonts w:ascii="Times New Roman" w:hAnsi="Times New Roman" w:cs="Times New Roman"/>
-                    <w:noProof/>
-                    <w:webHidden/>
-                  </w:rPr>
-                  <w:fldChar w:fldCharType="begin"/>
-                </w:r>
-                <w:r>
-                  <w:rPr>
-                    <w:rFonts w:ascii="Times New Roman" w:hAnsi="Times New Roman" w:cs="Times New Roman"/>
-                    <w:noProof/>
-                    <w:webHidden/>
-                  </w:rPr>
-                  <w:instrText xml:space="preserve"> PAGEREF _Toc418084427 \h </w:instrText>
-                </w:r>
-                <w:r>
-                  <w:rPr>
-                    <w:rFonts w:ascii="Times New Roman" w:hAnsi="Times New Roman" w:cs="Times New Roman"/>
-                    <w:noProof/>
-                    <w:webHidden/>
-                  </w:rPr>
-                </w:r>
-                <w:r>
-                  <w:rPr>
-                    <w:rFonts w:ascii="Times New Roman" w:hAnsi="Times New Roman" w:cs="Times New Roman"/>
-                    <w:noProof/>
-                    <w:webHidden/>
-                  </w:rPr>
-                  <w:fldChar w:fldCharType="separate"/>
-                </w:r>
-                <w:r>
-                  <w:rPr>
-                    <w:rFonts w:ascii="Times New Roman" w:hAnsi="Times New Roman" w:cs="Times New Roman"/>
-                    <w:noProof/>
-                    <w:webHidden/>
-                  </w:rPr>
-                  <w:t>2</w:t>
-                </w:r>
-                <w:r>
-                  <w:rPr>
-                    <w:rFonts w:ascii="Times New Roman" w:hAnsi="Times New Roman" w:cs="Times New Roman"/>
-                    <w:noProof/>
-                    <w:webHidden/>
-                  </w:rPr>
-                  <w:fldChar w:fldCharType="end"/>
-                </w:r>
-              </w:hyperlink>
-            </w:p>
-            <w:p>
-              <w:pPr>
-                <w:pStyle w:val="TOC3"/>
-                <w:tabs>
-                  <w:tab w:val="left" w:pos="880"/>
-                  <w:tab w:val="right" w:leader="dot" w:pos="9350"/>
-                </w:tabs>
-                <w:rPr>
-                  <w:rFonts w:ascii="Times New Roman" w:eastAsiaTheme="minorEastAsia" w:hAnsi="Times New Roman" w:cs="Times New Roman"/>
-                  <w:noProof/>
-                </w:rPr>
-              </w:pPr>
-              <w:hyperlink w:anchor="_Toc418084428" w:history="1">
-                <w:r>
-                  <w:rPr>
-                    <w:rStyle w:val="Hyperlink"/>
-                    <w:rFonts w:ascii="Times New Roman" w:hAnsi="Times New Roman" w:cs="Times New Roman"/>
-                    <w:noProof/>
-                  </w:rPr>
-                  <w:t>3.</w:t>
-                </w:r>
-                <w:r>
-                  <w:rPr>
-                    <w:rFonts w:ascii="Times New Roman" w:eastAsiaTheme="minorEastAsia" w:hAnsi="Times New Roman" w:cs="Times New Roman"/>
-                    <w:noProof/>
-                  </w:rPr>
-                  <w:tab/>
-                </w:r>
-                <w:r>
-                  <w:rPr>
-                    <w:rStyle w:val="Hyperlink"/>
-                    <w:rFonts w:ascii="Times New Roman" w:hAnsi="Times New Roman" w:cs="Times New Roman"/>
-                    <w:noProof/>
-                  </w:rPr>
-                  <w:t>Length of Time for Each Exam</w:t>
-                </w:r>
-                <w:r>
-                  <w:rPr>
-                    <w:rFonts w:ascii="Times New Roman" w:hAnsi="Times New Roman" w:cs="Times New Roman"/>
-                    <w:noProof/>
-                    <w:webHidden/>
-                  </w:rPr>
-                  <w:tab/>
-                </w:r>
-                <w:r>
-                  <w:rPr>
-                    <w:rFonts w:ascii="Times New Roman" w:hAnsi="Times New Roman" w:cs="Times New Roman"/>
-                    <w:noProof/>
-                    <w:webHidden/>
-                  </w:rPr>
-                  <w:fldChar w:fldCharType="begin"/>
-                </w:r>
-                <w:r>
-                  <w:rPr>
-                    <w:rFonts w:ascii="Times New Roman" w:hAnsi="Times New Roman" w:cs="Times New Roman"/>
-                    <w:noProof/>
-                    <w:webHidden/>
-                  </w:rPr>
-                  <w:instrText xml:space="preserve"> PAGEREF _Toc418084428 \h </w:instrText>
-                </w:r>
-                <w:r>
-                  <w:rPr>
-                    <w:rFonts w:ascii="Times New Roman" w:hAnsi="Times New Roman" w:cs="Times New Roman"/>
-                    <w:noProof/>
-                    <w:webHidden/>
-                  </w:rPr>
-                </w:r>
-                <w:r>
-                  <w:rPr>
-                    <w:rFonts w:ascii="Times New Roman" w:hAnsi="Times New Roman" w:cs="Times New Roman"/>
-                    <w:noProof/>
-                    <w:webHidden/>
-                  </w:rPr>
-                  <w:fldChar w:fldCharType="separate"/>
-                </w:r>
-                <w:r>
-                  <w:rPr>
-                    <w:rFonts w:ascii="Times New Roman" w:hAnsi="Times New Roman" w:cs="Times New Roman"/>
-                    <w:noProof/>
-                    <w:webHidden/>
-                  </w:rPr>
-                  <w:t>2</w:t>
-                </w:r>
-                <w:r>
-                  <w:rPr>
-                    <w:rFonts w:ascii="Times New Roman" w:hAnsi="Times New Roman" w:cs="Times New Roman"/>
-                    <w:noProof/>
-                    <w:webHidden/>
-                  </w:rPr>
-                  <w:fldChar w:fldCharType="end"/>
-                </w:r>
-              </w:hyperlink>
-            </w:p>
-            <w:p>
-              <w:pPr>
-                <w:pStyle w:val="TOC3"/>
-                <w:tabs>
-                  <w:tab w:val="left" w:pos="880"/>
-                  <w:tab w:val="right" w:leader="dot" w:pos="9350"/>
-                </w:tabs>
-                <w:rPr>
-                  <w:rFonts w:ascii="Times New Roman" w:eastAsiaTheme="minorEastAsia" w:hAnsi="Times New Roman" w:cs="Times New Roman"/>
-                  <w:noProof/>
-                </w:rPr>
-              </w:pPr>
-              <w:hyperlink w:anchor="_Toc418084429" w:history="1">
-                <w:r>
-                  <w:rPr>
-                    <w:rStyle w:val="Hyperlink"/>
-                    <w:rFonts w:ascii="Times New Roman" w:hAnsi="Times New Roman" w:cs="Times New Roman"/>
-                    <w:noProof/>
-                  </w:rPr>
-                  <w:t>4.</w:t>
-                </w:r>
-                <w:r>
-                  <w:rPr>
-                    <w:rFonts w:ascii="Times New Roman" w:eastAsiaTheme="minorEastAsia" w:hAnsi="Times New Roman" w:cs="Times New Roman"/>
-                    <w:noProof/>
-                  </w:rPr>
-                  <w:tab/>
-                </w:r>
-                <w:r>
-                  <w:rPr>
-                    <w:rStyle w:val="Hyperlink"/>
-                    <w:rFonts w:ascii="Times New Roman" w:hAnsi="Times New Roman" w:cs="Times New Roman"/>
-                    <w:noProof/>
-                  </w:rPr>
-                  <w:t>Length of Time between Exams</w:t>
-                </w:r>
-                <w:r>
-                  <w:rPr>
-                    <w:rFonts w:ascii="Times New Roman" w:hAnsi="Times New Roman" w:cs="Times New Roman"/>
-                    <w:noProof/>
-                    <w:webHidden/>
-                  </w:rPr>
-                  <w:tab/>
-                </w:r>
-                <w:r>
-                  <w:rPr>
-                    <w:rFonts w:ascii="Times New Roman" w:hAnsi="Times New Roman" w:cs="Times New Roman"/>
-                    <w:noProof/>
-                    <w:webHidden/>
-                  </w:rPr>
-                  <w:fldChar w:fldCharType="begin"/>
-                </w:r>
-                <w:r>
-                  <w:rPr>
-                    <w:rFonts w:ascii="Times New Roman" w:hAnsi="Times New Roman" w:cs="Times New Roman"/>
-                    <w:noProof/>
-                    <w:webHidden/>
-                  </w:rPr>
-                  <w:instrText xml:space="preserve"> PAGEREF _Toc418084429 \h </w:instrText>
-                </w:r>
-                <w:r>
-                  <w:rPr>
-                    <w:rFonts w:ascii="Times New Roman" w:hAnsi="Times New Roman" w:cs="Times New Roman"/>
-                    <w:noProof/>
-                    <w:webHidden/>
-                  </w:rPr>
-                </w:r>
-                <w:r>
-                  <w:rPr>
-                    <w:rFonts w:ascii="Times New Roman" w:hAnsi="Times New Roman" w:cs="Times New Roman"/>
-                    <w:noProof/>
-                    <w:webHidden/>
-                  </w:rPr>
-                  <w:fldChar w:fldCharType="separate"/>
-                </w:r>
-                <w:r>
-                  <w:rPr>
-                    <w:rFonts w:ascii="Times New Roman" w:hAnsi="Times New Roman" w:cs="Times New Roman"/>
-                    <w:noProof/>
-                    <w:webHidden/>
-                  </w:rPr>
-                  <w:t>2</w:t>
-                </w:r>
-                <w:r>
-                  <w:rPr>
-                    <w:rFonts w:ascii="Times New Roman" w:hAnsi="Times New Roman" w:cs="Times New Roman"/>
-                    <w:noProof/>
-                    <w:webHidden/>
-                  </w:rPr>
-                  <w:fldChar w:fldCharType="end"/>
-                </w:r>
-              </w:hyperlink>
-            </w:p>
-            <w:p>
-              <w:pPr>
-                <w:pStyle w:val="TOC3"/>
-                <w:tabs>
-                  <w:tab w:val="left" w:pos="880"/>
-                  <w:tab w:val="right" w:leader="dot" w:pos="9350"/>
-                </w:tabs>
-                <w:rPr>
-                  <w:rFonts w:ascii="Times New Roman" w:eastAsiaTheme="minorEastAsia" w:hAnsi="Times New Roman" w:cs="Times New Roman"/>
-                  <w:noProof/>
-                </w:rPr>
-              </w:pPr>
-              <w:hyperlink w:anchor="_Toc418084430" w:history="1">
-                <w:r>
-                  <w:rPr>
-                    <w:rStyle w:val="Hyperlink"/>
-                    <w:rFonts w:ascii="Times New Roman" w:hAnsi="Times New Roman" w:cs="Times New Roman"/>
-                    <w:noProof/>
-                  </w:rPr>
-                  <w:t>5.</w:t>
-                </w:r>
-                <w:r>
-                  <w:rPr>
-                    <w:rFonts w:ascii="Times New Roman" w:eastAsiaTheme="minorEastAsia" w:hAnsi="Times New Roman" w:cs="Times New Roman"/>
-                    <w:noProof/>
-                  </w:rPr>
-                  <w:tab/>
-                </w:r>
-                <w:r>
-                  <w:rPr>
-                    <w:rStyle w:val="Hyperlink"/>
-                    <w:rFonts w:ascii="Times New Roman" w:hAnsi="Times New Roman" w:cs="Times New Roman"/>
-                    <w:noProof/>
-                  </w:rPr>
-                  <w:t>Length of time for a lunch period</w:t>
-                </w:r>
-                <w:r>
-                  <w:rPr>
-                    <w:rFonts w:ascii="Times New Roman" w:hAnsi="Times New Roman" w:cs="Times New Roman"/>
-                    <w:noProof/>
-                    <w:webHidden/>
-                  </w:rPr>
-                  <w:tab/>
-                </w:r>
-                <w:r>
-                  <w:rPr>
-                    <w:rFonts w:ascii="Times New Roman" w:hAnsi="Times New Roman" w:cs="Times New Roman"/>
-                    <w:noProof/>
-                    <w:webHidden/>
-                  </w:rPr>
-                  <w:fldChar w:fldCharType="begin"/>
-                </w:r>
-                <w:r>
-                  <w:rPr>
-                    <w:rFonts w:ascii="Times New Roman" w:hAnsi="Times New Roman" w:cs="Times New Roman"/>
-                    <w:noProof/>
-                    <w:webHidden/>
-                  </w:rPr>
-                  <w:instrText xml:space="preserve"> PAGEREF _Toc418084430 \h </w:instrText>
-                </w:r>
-                <w:r>
-                  <w:rPr>
-                    <w:rFonts w:ascii="Times New Roman" w:hAnsi="Times New Roman" w:cs="Times New Roman"/>
-                    <w:noProof/>
-                    <w:webHidden/>
-                  </w:rPr>
-                </w:r>
-                <w:r>
-                  <w:rPr>
-                    <w:rFonts w:ascii="Times New Roman" w:hAnsi="Times New Roman" w:cs="Times New Roman"/>
-                    <w:noProof/>
-                    <w:webHidden/>
-                  </w:rPr>
-                  <w:fldChar w:fldCharType="separate"/>
-                </w:r>
-                <w:r>
-                  <w:rPr>
-                    <w:rFonts w:ascii="Times New Roman" w:hAnsi="Times New Roman" w:cs="Times New Roman"/>
-                    <w:noProof/>
-                    <w:webHidden/>
-                  </w:rPr>
-                  <w:t>2</w:t>
+                  <w:t>3</w:t>
                 </w:r>
                 <w:r>
                   <w:rPr>
@@ -1091,14 +626,14 @@
                   <w:noProof/>
                 </w:rPr>
               </w:pPr>
-              <w:hyperlink w:anchor="_Toc418084431" w:history="1">
+              <w:hyperlink w:anchor="_Toc418533062" w:history="1">
                 <w:r>
                   <w:rPr>
                     <w:rStyle w:val="Hyperlink"/>
                     <w:rFonts w:ascii="Times New Roman" w:hAnsi="Times New Roman" w:cs="Times New Roman"/>
                     <w:noProof/>
                   </w:rPr>
-                  <w:t>Entering an Enrollment File</w:t>
+                  <w:t>Step 2: Entering an Enrollment File</w:t>
                 </w:r>
                 <w:r>
                   <w:rPr>
@@ -1122,7 +657,7 @@
                     <w:noProof/>
                     <w:webHidden/>
                   </w:rPr>
-                  <w:instrText xml:space="preserve"> PAGEREF _Toc418084431 \h </w:instrText>
+                  <w:instrText xml:space="preserve"> PAGEREF _Toc418533062 \h </w:instrText>
                 </w:r>
                 <w:r>
                   <w:rPr>
@@ -1145,7 +680,7 @@
                     <w:noProof/>
                     <w:webHidden/>
                   </w:rPr>
-                  <w:t>2</w:t>
+                  <w:t>3</w:t>
                 </w:r>
                 <w:r>
                   <w:rPr>
@@ -1169,14 +704,14 @@
                   <w:noProof/>
                 </w:rPr>
               </w:pPr>
-              <w:hyperlink w:anchor="_Toc418084432" w:history="1">
+              <w:hyperlink w:anchor="_Toc418533063" w:history="1">
                 <w:r>
                   <w:rPr>
                     <w:rStyle w:val="Hyperlink"/>
                     <w:rFonts w:ascii="Times New Roman" w:hAnsi="Times New Roman" w:cs="Times New Roman"/>
                     <w:noProof/>
                   </w:rPr>
-                  <w:t>Actually Running the Scheduler</w:t>
+                  <w:t>Step 3: Actually Running the Scheduler</w:t>
                 </w:r>
                 <w:r>
                   <w:rPr>
@@ -1200,7 +735,7 @@
                     <w:noProof/>
                     <w:webHidden/>
                   </w:rPr>
-                  <w:instrText xml:space="preserve"> PAGEREF _Toc418084432 \h </w:instrText>
+                  <w:instrText xml:space="preserve"> PAGEREF _Toc418533063 \h </w:instrText>
                 </w:r>
                 <w:r>
                   <w:rPr>
@@ -1223,7 +758,7 @@
                     <w:noProof/>
                     <w:webHidden/>
                   </w:rPr>
-                  <w:t>2</w:t>
+                  <w:t>4</w:t>
                 </w:r>
                 <w:r>
                   <w:rPr>
@@ -1247,14 +782,14 @@
                   <w:noProof/>
                 </w:rPr>
               </w:pPr>
-              <w:hyperlink w:anchor="_Toc418084433" w:history="1">
+              <w:hyperlink w:anchor="_Toc418533064" w:history="1">
                 <w:r>
                   <w:rPr>
                     <w:rStyle w:val="Hyperlink"/>
                     <w:rFonts w:ascii="Times New Roman" w:hAnsi="Times New Roman" w:cs="Times New Roman"/>
                     <w:noProof/>
                   </w:rPr>
-                  <w:t>Rescheduling</w:t>
+                  <w:t>Step 4: Rescheduling</w:t>
                 </w:r>
                 <w:r>
                   <w:rPr>
@@ -1278,7 +813,7 @@
                     <w:noProof/>
                     <w:webHidden/>
                   </w:rPr>
-                  <w:instrText xml:space="preserve"> PAGEREF _Toc418084433 \h </w:instrText>
+                  <w:instrText xml:space="preserve"> PAGEREF _Toc418533064 \h </w:instrText>
                 </w:r>
                 <w:r>
                   <w:rPr>
@@ -1301,7 +836,7 @@
                     <w:noProof/>
                     <w:webHidden/>
                   </w:rPr>
-                  <w:t>2</w:t>
+                  <w:t>4</w:t>
                 </w:r>
                 <w:r>
                   <w:rPr>
@@ -1325,14 +860,14 @@
                   <w:noProof/>
                 </w:rPr>
               </w:pPr>
-              <w:hyperlink w:anchor="_Toc418084434" w:history="1">
+              <w:hyperlink w:anchor="_Toc418533065" w:history="1">
                 <w:r>
                   <w:rPr>
                     <w:rStyle w:val="Hyperlink"/>
                     <w:rFonts w:ascii="Times New Roman" w:hAnsi="Times New Roman" w:cs="Times New Roman"/>
                     <w:noProof/>
                   </w:rPr>
-                  <w:t>Editing a Schedule That Was Generated</w:t>
+                  <w:t>Step 5: Modifying a Schedule That Was Generated</w:t>
                 </w:r>
                 <w:r>
                   <w:rPr>
@@ -1356,7 +891,7 @@
                     <w:noProof/>
                     <w:webHidden/>
                   </w:rPr>
-                  <w:instrText xml:space="preserve"> PAGEREF _Toc418084434 \h </w:instrText>
+                  <w:instrText xml:space="preserve"> PAGEREF _Toc418533065 \h </w:instrText>
                 </w:r>
                 <w:r>
                   <w:rPr>
@@ -1379,84 +914,7 @@
                     <w:noProof/>
                     <w:webHidden/>
                   </w:rPr>
-                  <w:t>3</w:t>
-                </w:r>
-                <w:r>
-                  <w:rPr>
-                    <w:rFonts w:ascii="Times New Roman" w:hAnsi="Times New Roman" w:cs="Times New Roman"/>
-                    <w:noProof/>
-                    <w:webHidden/>
-                  </w:rPr>
-                  <w:fldChar w:fldCharType="end"/>
-                </w:r>
-              </w:hyperlink>
-            </w:p>
-            <w:p>
-              <w:pPr>
-                <w:pStyle w:val="TOC1"/>
-                <w:tabs>
-                  <w:tab w:val="right" w:leader="dot" w:pos="9350"/>
-                </w:tabs>
-                <w:rPr>
-                  <w:rFonts w:ascii="Times New Roman" w:hAnsi="Times New Roman" w:cs="Times New Roman"/>
-                  <w:noProof/>
-                </w:rPr>
-              </w:pPr>
-              <w:hyperlink w:anchor="_Toc418084435" w:history="1">
-                <w:r>
-                  <w:rPr>
-                    <w:rStyle w:val="Hyperlink"/>
-                    <w:rFonts w:ascii="Times New Roman" w:hAnsi="Times New Roman" w:cs="Times New Roman"/>
-                    <w:noProof/>
-                  </w:rPr>
-                  <w:t>Saving a Schedule</w:t>
-                </w:r>
-                <w:r>
-                  <w:rPr>
-                    <w:rFonts w:ascii="Times New Roman" w:hAnsi="Times New Roman" w:cs="Times New Roman"/>
-                    <w:noProof/>
-                    <w:webHidden/>
-                  </w:rPr>
-                  <w:tab/>
-                </w:r>
-                <w:r>
-                  <w:rPr>
-                    <w:rFonts w:ascii="Times New Roman" w:hAnsi="Times New Roman" w:cs="Times New Roman"/>
-                    <w:noProof/>
-                    <w:webHidden/>
-                  </w:rPr>
-                  <w:fldChar w:fldCharType="begin"/>
-                </w:r>
-                <w:r>
-                  <w:rPr>
-                    <w:rFonts w:ascii="Times New Roman" w:hAnsi="Times New Roman" w:cs="Times New Roman"/>
-                    <w:noProof/>
-                    <w:webHidden/>
-                  </w:rPr>
-                  <w:instrText xml:space="preserve"> PAGEREF _Toc418084435 \h </w:instrText>
-                </w:r>
-                <w:r>
-                  <w:rPr>
-                    <w:rFonts w:ascii="Times New Roman" w:hAnsi="Times New Roman" w:cs="Times New Roman"/>
-                    <w:noProof/>
-                    <w:webHidden/>
-                  </w:rPr>
-                </w:r>
-                <w:r>
-                  <w:rPr>
-                    <w:rFonts w:ascii="Times New Roman" w:hAnsi="Times New Roman" w:cs="Times New Roman"/>
-                    <w:noProof/>
-                    <w:webHidden/>
-                  </w:rPr>
-                  <w:fldChar w:fldCharType="separate"/>
-                </w:r>
-                <w:r>
-                  <w:rPr>
-                    <w:rFonts w:ascii="Times New Roman" w:hAnsi="Times New Roman" w:cs="Times New Roman"/>
-                    <w:noProof/>
-                    <w:webHidden/>
-                  </w:rPr>
-                  <w:t>3</w:t>
+                  <w:t>4</w:t>
                 </w:r>
                 <w:r>
                   <w:rPr>
@@ -1480,13 +938,169 @@
                   <w:noProof/>
                 </w:rPr>
               </w:pPr>
-              <w:hyperlink w:anchor="_Toc418084436" w:history="1">
+              <w:hyperlink w:anchor="_Toc418533066" w:history="1">
                 <w:r>
                   <w:rPr>
                     <w:rStyle w:val="Hyperlink"/>
                     <w:rFonts w:ascii="Times New Roman" w:hAnsi="Times New Roman" w:cs="Times New Roman"/>
                     <w:noProof/>
                   </w:rPr>
+                  <w:t>Saving a Schedule</w:t>
+                </w:r>
+                <w:r>
+                  <w:rPr>
+                    <w:rFonts w:ascii="Times New Roman" w:hAnsi="Times New Roman" w:cs="Times New Roman"/>
+                    <w:noProof/>
+                    <w:webHidden/>
+                  </w:rPr>
+                  <w:tab/>
+                </w:r>
+                <w:r>
+                  <w:rPr>
+                    <w:rFonts w:ascii="Times New Roman" w:hAnsi="Times New Roman" w:cs="Times New Roman"/>
+                    <w:noProof/>
+                    <w:webHidden/>
+                  </w:rPr>
+                  <w:fldChar w:fldCharType="begin"/>
+                </w:r>
+                <w:r>
+                  <w:rPr>
+                    <w:rFonts w:ascii="Times New Roman" w:hAnsi="Times New Roman" w:cs="Times New Roman"/>
+                    <w:noProof/>
+                    <w:webHidden/>
+                  </w:rPr>
+                  <w:instrText xml:space="preserve"> PAGEREF _Toc418533066 \h </w:instrText>
+                </w:r>
+                <w:r>
+                  <w:rPr>
+                    <w:rFonts w:ascii="Times New Roman" w:hAnsi="Times New Roman" w:cs="Times New Roman"/>
+                    <w:noProof/>
+                    <w:webHidden/>
+                  </w:rPr>
+                </w:r>
+                <w:r>
+                  <w:rPr>
+                    <w:rFonts w:ascii="Times New Roman" w:hAnsi="Times New Roman" w:cs="Times New Roman"/>
+                    <w:noProof/>
+                    <w:webHidden/>
+                  </w:rPr>
+                  <w:fldChar w:fldCharType="separate"/>
+                </w:r>
+                <w:r>
+                  <w:rPr>
+                    <w:rFonts w:ascii="Times New Roman" w:hAnsi="Times New Roman" w:cs="Times New Roman"/>
+                    <w:noProof/>
+                    <w:webHidden/>
+                  </w:rPr>
+                  <w:t>4</w:t>
+                </w:r>
+                <w:r>
+                  <w:rPr>
+                    <w:rFonts w:ascii="Times New Roman" w:hAnsi="Times New Roman" w:cs="Times New Roman"/>
+                    <w:noProof/>
+                    <w:webHidden/>
+                  </w:rPr>
+                  <w:fldChar w:fldCharType="end"/>
+                </w:r>
+              </w:hyperlink>
+            </w:p>
+            <w:p>
+              <w:pPr>
+                <w:pStyle w:val="TOC1"/>
+                <w:tabs>
+                  <w:tab w:val="right" w:leader="dot" w:pos="9350"/>
+                </w:tabs>
+                <w:rPr>
+                  <w:rFonts w:ascii="Times New Roman" w:eastAsiaTheme="minorEastAsia" w:hAnsi="Times New Roman" w:cs="Times New Roman"/>
+                  <w:b w:val="0"/>
+                  <w:noProof/>
+                </w:rPr>
+              </w:pPr>
+              <w:hyperlink w:anchor="_Toc418533067" w:history="1">
+                <w:r>
+                  <w:rPr>
+                    <w:rStyle w:val="Hyperlink"/>
+                    <w:rFonts w:ascii="Times New Roman" w:hAnsi="Times New Roman" w:cs="Times New Roman"/>
+                    <w:noProof/>
+                  </w:rPr>
+                  <w:t>Loading a Previously Generated Schedule</w:t>
+                </w:r>
+                <w:r>
+                  <w:rPr>
+                    <w:rFonts w:ascii="Times New Roman" w:hAnsi="Times New Roman" w:cs="Times New Roman"/>
+                    <w:noProof/>
+                    <w:webHidden/>
+                  </w:rPr>
+                  <w:tab/>
+                </w:r>
+                <w:r>
+                  <w:rPr>
+                    <w:rFonts w:ascii="Times New Roman" w:hAnsi="Times New Roman" w:cs="Times New Roman"/>
+                    <w:noProof/>
+                    <w:webHidden/>
+                  </w:rPr>
+                  <w:fldChar w:fldCharType="begin"/>
+                </w:r>
+                <w:r>
+                  <w:rPr>
+                    <w:rFonts w:ascii="Times New Roman" w:hAnsi="Times New Roman" w:cs="Times New Roman"/>
+                    <w:noProof/>
+                    <w:webHidden/>
+                  </w:rPr>
+                  <w:instrText xml:space="preserve"> PAGEREF _Toc418533067 \h </w:instrText>
+                </w:r>
+                <w:r>
+                  <w:rPr>
+                    <w:rFonts w:ascii="Times New Roman" w:hAnsi="Times New Roman" w:cs="Times New Roman"/>
+                    <w:noProof/>
+                    <w:webHidden/>
+                  </w:rPr>
+                </w:r>
+                <w:r>
+                  <w:rPr>
+                    <w:rFonts w:ascii="Times New Roman" w:hAnsi="Times New Roman" w:cs="Times New Roman"/>
+                    <w:noProof/>
+                    <w:webHidden/>
+                  </w:rPr>
+                  <w:fldChar w:fldCharType="separate"/>
+                </w:r>
+                <w:r>
+                  <w:rPr>
+                    <w:rFonts w:ascii="Times New Roman" w:hAnsi="Times New Roman" w:cs="Times New Roman"/>
+                    <w:noProof/>
+                    <w:webHidden/>
+                  </w:rPr>
+                  <w:t>4</w:t>
+                </w:r>
+                <w:r>
+                  <w:rPr>
+                    <w:rFonts w:ascii="Times New Roman" w:hAnsi="Times New Roman" w:cs="Times New Roman"/>
+                    <w:noProof/>
+                    <w:webHidden/>
+                  </w:rPr>
+                  <w:fldChar w:fldCharType="end"/>
+                </w:r>
+              </w:hyperlink>
+            </w:p>
+            <w:p>
+              <w:pPr>
+                <w:pStyle w:val="TOC1"/>
+                <w:tabs>
+                  <w:tab w:val="right" w:leader="dot" w:pos="9350"/>
+                </w:tabs>
+                <w:rPr>
+                  <w:rFonts w:ascii="Times New Roman" w:eastAsiaTheme="minorEastAsia" w:hAnsi="Times New Roman" w:cs="Times New Roman"/>
+                  <w:b w:val="0"/>
+                  <w:noProof/>
+                </w:rPr>
+              </w:pPr>
+              <w:hyperlink w:anchor="_Toc418533068" w:history="1">
+                <w:r>
+                  <w:rPr>
+                    <w:rStyle w:val="Hyperlink"/>
+                    <w:rFonts w:ascii="Times New Roman" w:hAnsi="Times New Roman" w:cs="Times New Roman"/>
+                    <w:noProof/>
+                  </w:rPr>
                   <w:t>Frequently Asked Questions</w:t>
                 </w:r>
                 <w:r>
@@ -1511,7 +1125,7 @@
                     <w:noProof/>
                     <w:webHidden/>
                   </w:rPr>
-                  <w:instrText xml:space="preserve"> PAGEREF _Toc418084436 \h </w:instrText>
+                  <w:instrText xml:space="preserve"> PAGEREF _Toc418533068 \h </w:instrText>
                 </w:r>
                 <w:r>
                   <w:rPr>
@@ -1534,7 +1148,7 @@
                     <w:noProof/>
                     <w:webHidden/>
                   </w:rPr>
-                  <w:t>3</w:t>
+                  <w:t>4</w:t>
                 </w:r>
                 <w:r>
                   <w:rPr>
@@ -1603,7 +1217,7 @@
               <w:rFonts w:ascii="Times New Roman" w:hAnsi="Times New Roman" w:cs="Times New Roman"/>
             </w:rPr>
           </w:pPr>
-          <w:bookmarkStart w:id="0" w:name="_Toc418084422"/>
+          <w:bookmarkStart w:id="0" w:name="_Toc418533053"/>
           <w:r>
             <w:rPr>
               <w:rFonts w:ascii="Times New Roman" w:hAnsi="Times New Roman" w:cs="Times New Roman"/>
@@ -1655,7 +1269,7 @@
           <w:rFonts w:ascii="Times New Roman" w:hAnsi="Times New Roman" w:cs="Times New Roman"/>
         </w:rPr>
       </w:pPr>
-      <w:bookmarkStart w:id="1" w:name="_Toc418084423"/>
+      <w:bookmarkStart w:id="1" w:name="_Toc418533054"/>
       <w:r>
         <w:rPr>
           <w:rFonts w:ascii="Times New Roman" w:hAnsi="Times New Roman" w:cs="Times New Roman"/>
@@ -1664,13 +1278,23 @@
       </w:r>
       <w:bookmarkEnd w:id="1"/>
     </w:p>
-    <w:p/>
     <w:p>
       <w:pPr>
+        <w:rPr>
+          <w:rFonts w:ascii="Times New Roman" w:hAnsi="Times New Roman" w:cs="Times New Roman"/>
+        </w:rPr>
+      </w:pPr>
+    </w:p>
+    <w:p>
+      <w:pPr>
         <w:jc w:val="center"/>
-      </w:pPr>
-      <w:r>
-        <w:rPr>
+        <w:rPr>
+          <w:rFonts w:ascii="Times New Roman" w:hAnsi="Times New Roman" w:cs="Times New Roman"/>
+        </w:rPr>
+      </w:pPr>
+      <w:r>
+        <w:rPr>
+          <w:rFonts w:ascii="Times New Roman" w:hAnsi="Times New Roman" w:cs="Times New Roman"/>
           <w:noProof/>
         </w:rPr>
         <w:drawing>
@@ -1729,6 +1353,9 @@
     <w:p>
       <w:pPr>
         <w:jc w:val="center"/>
+        <w:rPr>
+          <w:rFonts w:ascii="Times New Roman" w:hAnsi="Times New Roman" w:cs="Times New Roman"/>
+        </w:rPr>
       </w:pPr>
     </w:p>
     <w:p>
@@ -1738,7 +1365,7 @@
           <w:rFonts w:ascii="Times New Roman" w:hAnsi="Times New Roman" w:cs="Times New Roman"/>
         </w:rPr>
       </w:pPr>
-      <w:bookmarkStart w:id="2" w:name="_Toc418084424"/>
+      <w:bookmarkStart w:id="2" w:name="_Toc418533055"/>
       <w:r>
         <w:rPr>
           <w:rFonts w:ascii="Times New Roman" w:hAnsi="Times New Roman" w:cs="Times New Roman"/>
@@ -1820,7 +1447,7 @@
           <w:i/>
         </w:rPr>
       </w:pPr>
-      <w:bookmarkStart w:id="3" w:name="_Toc418084425"/>
+      <w:bookmarkStart w:id="3" w:name="_Toc418533056"/>
       <w:r>
         <w:rPr>
           <w:rFonts w:ascii="Times New Roman" w:hAnsi="Times New Roman" w:cs="Times New Roman"/>
@@ -1862,24 +1489,17 @@
         </w:rPr>
       </w:pPr>
       <w:r>
+        <w:rPr>
+          <w:rFonts w:ascii="Times New Roman" w:hAnsi="Times New Roman" w:cs="Times New Roman"/>
+        </w:rPr>
         <w:t xml:space="preserve">It is essential to know </w:t>
       </w:r>
       <w:r>
-        <w:t xml:space="preserve">that L.I.F.E.S. adheres to </w:t>
-      </w:r>
-      <w:r>
-        <w:rPr>
-          <w:rFonts w:ascii="Times New Roman" w:hAnsi="Times New Roman" w:cs="Times New Roman"/>
-        </w:rPr>
-        <w:t>ISO 8601 24-hour standards</w:t>
-      </w:r>
-      <w:r>
-        <w:rPr>
-          <w:rFonts w:ascii="Times New Roman" w:hAnsi="Times New Roman" w:cs="Times New Roman"/>
-        </w:rPr>
-        <w:t>.</w:t>
-      </w:r>
-      <w:bookmarkStart w:id="4" w:name="_Toc418084426"/>
+        <w:rPr>
+          <w:rFonts w:ascii="Times New Roman" w:hAnsi="Times New Roman" w:cs="Times New Roman"/>
+        </w:rPr>
+        <w:t>that L.I.F.E.S. adheres to ISO 8601 24-hour standards.</w:t>
+      </w:r>
     </w:p>
     <w:p>
       <w:pPr>
@@ -1966,6 +1586,7 @@
         </w:rPr>
         <w:tab/>
       </w:r>
+      <w:bookmarkStart w:id="4" w:name="_Toc418533057"/>
       <w:r>
         <w:rPr>
           <w:rFonts w:ascii="Times New Roman" w:hAnsi="Times New Roman" w:cs="Times New Roman"/>
@@ -2044,13 +1665,7 @@
         <w:rPr>
           <w:rFonts w:ascii="Times New Roman" w:hAnsi="Times New Roman" w:cs="Times New Roman"/>
         </w:rPr>
-        <w:t xml:space="preserve">of </w:t>
-      </w:r>
-      <w:r>
-        <w:rPr>
-          <w:rFonts w:ascii="Times New Roman" w:hAnsi="Times New Roman" w:cs="Times New Roman"/>
-        </w:rPr>
-        <w:t>days</w:t>
+        <w:t>of days</w:t>
       </w:r>
       <w:r>
         <w:rPr>
@@ -2102,13 +1717,13 @@
           <w:rFonts w:ascii="Times New Roman" w:hAnsi="Times New Roman" w:cs="Times New Roman"/>
         </w:rPr>
       </w:pPr>
-      <w:bookmarkStart w:id="5" w:name="_Toc418084427"/>
       <w:r>
         <w:rPr>
           <w:rFonts w:ascii="Times New Roman" w:hAnsi="Times New Roman" w:cs="Times New Roman"/>
         </w:rPr>
         <w:tab/>
       </w:r>
+      <w:bookmarkStart w:id="5" w:name="_Toc418533058"/>
       <w:r>
         <w:rPr>
           <w:rFonts w:ascii="Times New Roman" w:hAnsi="Times New Roman" w:cs="Times New Roman"/>
@@ -2175,26 +1790,26 @@
           <w:rFonts w:ascii="Times New Roman" w:hAnsi="Times New Roman" w:cs="Times New Roman"/>
         </w:rPr>
       </w:pPr>
-      <w:bookmarkStart w:id="6" w:name="_Toc418084428"/>
       <w:r>
         <w:rPr>
           <w:rFonts w:ascii="Times New Roman" w:hAnsi="Times New Roman" w:cs="Times New Roman"/>
         </w:rPr>
         <w:tab/>
       </w:r>
+      <w:bookmarkStart w:id="6" w:name="_Toc418533059"/>
       <w:r>
         <w:rPr>
           <w:rFonts w:ascii="Times New Roman" w:hAnsi="Times New Roman" w:cs="Times New Roman"/>
         </w:rPr>
         <w:t>Length of Time for Each Exam</w:t>
       </w:r>
+      <w:r>
+        <w:rPr>
+          <w:rFonts w:ascii="Times New Roman" w:hAnsi="Times New Roman" w:cs="Times New Roman"/>
+        </w:rPr>
+        <w:t xml:space="preserve"> (in minutes)</w:t>
+      </w:r>
       <w:bookmarkEnd w:id="6"/>
-      <w:r>
-        <w:rPr>
-          <w:rFonts w:ascii="Times New Roman" w:hAnsi="Times New Roman" w:cs="Times New Roman"/>
-        </w:rPr>
-        <w:t xml:space="preserve"> (in minutes)</w:t>
-      </w:r>
     </w:p>
     <w:p>
       <w:pPr>
@@ -2252,26 +1867,26 @@
           <w:rFonts w:ascii="Times New Roman" w:hAnsi="Times New Roman" w:cs="Times New Roman"/>
         </w:rPr>
       </w:pPr>
-      <w:bookmarkStart w:id="7" w:name="_Toc418084429"/>
       <w:r>
         <w:rPr>
           <w:rFonts w:ascii="Times New Roman" w:hAnsi="Times New Roman" w:cs="Times New Roman"/>
         </w:rPr>
         <w:tab/>
       </w:r>
+      <w:bookmarkStart w:id="7" w:name="_Toc418533060"/>
       <w:r>
         <w:rPr>
           <w:rFonts w:ascii="Times New Roman" w:hAnsi="Times New Roman" w:cs="Times New Roman"/>
         </w:rPr>
         <w:t>Length of Time between Exams</w:t>
       </w:r>
+      <w:r>
+        <w:rPr>
+          <w:rFonts w:ascii="Times New Roman" w:hAnsi="Times New Roman" w:cs="Times New Roman"/>
+        </w:rPr>
+        <w:t xml:space="preserve"> (in minutes)</w:t>
+      </w:r>
       <w:bookmarkEnd w:id="7"/>
-      <w:r>
-        <w:rPr>
-          <w:rFonts w:ascii="Times New Roman" w:hAnsi="Times New Roman" w:cs="Times New Roman"/>
-        </w:rPr>
-        <w:t xml:space="preserve"> (in minutes)</w:t>
-      </w:r>
     </w:p>
     <w:p>
       <w:pPr>
@@ -2294,26 +1909,26 @@
           <w:rFonts w:ascii="Times New Roman" w:hAnsi="Times New Roman" w:cs="Times New Roman"/>
         </w:rPr>
       </w:pPr>
-      <w:bookmarkStart w:id="8" w:name="_Toc418084430"/>
       <w:r>
         <w:rPr>
           <w:rFonts w:ascii="Times New Roman" w:hAnsi="Times New Roman" w:cs="Times New Roman"/>
         </w:rPr>
         <w:tab/>
       </w:r>
+      <w:bookmarkStart w:id="8" w:name="_Toc418533061"/>
       <w:r>
         <w:rPr>
           <w:rFonts w:ascii="Times New Roman" w:hAnsi="Times New Roman" w:cs="Times New Roman"/>
         </w:rPr>
         <w:t>Length of time for a lunch period</w:t>
       </w:r>
+      <w:r>
+        <w:rPr>
+          <w:rFonts w:ascii="Times New Roman" w:hAnsi="Times New Roman" w:cs="Times New Roman"/>
+        </w:rPr>
+        <w:t xml:space="preserve"> (in minutes)</w:t>
+      </w:r>
       <w:bookmarkEnd w:id="8"/>
-      <w:r>
-        <w:rPr>
-          <w:rFonts w:ascii="Times New Roman" w:hAnsi="Times New Roman" w:cs="Times New Roman"/>
-        </w:rPr>
-        <w:t xml:space="preserve"> (in minutes)</w:t>
-      </w:r>
     </w:p>
     <w:p>
       <w:pPr>
@@ -2355,7 +1970,7 @@
           <w:i/>
         </w:rPr>
       </w:pPr>
-      <w:bookmarkStart w:id="9" w:name="_Toc418084431"/>
+      <w:bookmarkStart w:id="9" w:name="_Toc418533062"/>
       <w:r>
         <w:rPr>
           <w:rFonts w:ascii="Times New Roman" w:hAnsi="Times New Roman" w:cs="Times New Roman"/>
@@ -2375,6 +1990,9 @@
     <w:p>
       <w:pPr>
         <w:jc w:val="center"/>
+        <w:rPr>
+          <w:rFonts w:ascii="Times New Roman" w:hAnsi="Times New Roman" w:cs="Times New Roman"/>
+        </w:rPr>
       </w:pPr>
       <w:r>
         <w:rPr>
@@ -2432,56 +2050,112 @@
       </w:r>
     </w:p>
     <w:p>
-      <w:r>
+      <w:pPr>
+        <w:rPr>
+          <w:rFonts w:ascii="Times New Roman" w:hAnsi="Times New Roman" w:cs="Times New Roman"/>
+        </w:rPr>
+      </w:pPr>
+      <w:r>
+        <w:rPr>
+          <w:rFonts w:ascii="Times New Roman" w:hAnsi="Times New Roman" w:cs="Times New Roman"/>
+        </w:rPr>
         <w:lastRenderedPageBreak/>
         <w:t>There are thre</w:t>
       </w:r>
       <w:r>
+        <w:rPr>
+          <w:rFonts w:ascii="Times New Roman" w:hAnsi="Times New Roman" w:cs="Times New Roman"/>
+        </w:rPr>
         <w:t>e things to think about within the enrollments file window.</w:t>
       </w:r>
       <w:r>
+        <w:rPr>
+          <w:rFonts w:ascii="Times New Roman" w:hAnsi="Times New Roman" w:cs="Times New Roman"/>
+        </w:rPr>
         <w:t xml:space="preserve"> </w:t>
       </w:r>
       <w:r>
+        <w:rPr>
+          <w:rFonts w:ascii="Times New Roman" w:hAnsi="Times New Roman" w:cs="Times New Roman"/>
+        </w:rPr>
         <w:t xml:space="preserve">First, a user must specify either </w:t>
       </w:r>
       <w:r>
+        <w:rPr>
+          <w:rFonts w:ascii="Times New Roman" w:hAnsi="Times New Roman" w:cs="Times New Roman"/>
+        </w:rPr>
         <w:t xml:space="preserve">fall </w:t>
       </w:r>
       <w:r>
+        <w:rPr>
+          <w:rFonts w:ascii="Times New Roman" w:hAnsi="Times New Roman" w:cs="Times New Roman"/>
+        </w:rPr>
         <w:t>or spring semesters</w:t>
       </w:r>
       <w:r>
+        <w:rPr>
+          <w:rFonts w:ascii="Times New Roman" w:hAnsi="Times New Roman" w:cs="Times New Roman"/>
+        </w:rPr>
         <w:t>.</w:t>
       </w:r>
       <w:r>
+        <w:rPr>
+          <w:rFonts w:ascii="Times New Roman" w:hAnsi="Times New Roman" w:cs="Times New Roman"/>
+        </w:rPr>
         <w:t xml:space="preserve"> Next</w:t>
       </w:r>
       <w:r>
+        <w:rPr>
+          <w:rFonts w:ascii="Times New Roman" w:hAnsi="Times New Roman" w:cs="Times New Roman"/>
+        </w:rPr>
         <w:t>, a user</w:t>
       </w:r>
       <w:r>
+        <w:rPr>
+          <w:rFonts w:ascii="Times New Roman" w:hAnsi="Times New Roman" w:cs="Times New Roman"/>
+        </w:rPr>
         <w:t xml:space="preserve"> must specify the year the exam schedule is going to be built for. </w:t>
       </w:r>
       <w:r>
+        <w:rPr>
+          <w:rFonts w:ascii="Times New Roman" w:hAnsi="Times New Roman" w:cs="Times New Roman"/>
+        </w:rPr>
         <w:t xml:space="preserve">Lastly, a </w:t>
       </w:r>
       <w:r>
+        <w:rPr>
+          <w:rFonts w:ascii="Times New Roman" w:hAnsi="Times New Roman" w:cs="Times New Roman"/>
+        </w:rPr>
         <w:t xml:space="preserve">user specifies </w:t>
       </w:r>
       <w:r>
+        <w:rPr>
+          <w:rFonts w:ascii="Times New Roman" w:hAnsi="Times New Roman" w:cs="Times New Roman"/>
+        </w:rPr>
         <w:t>choose an enrollment file that contains all the class times from a previous semester. When “Choose File” is clicked, the user must navigate</w:t>
       </w:r>
       <w:r>
+        <w:rPr>
+          <w:rFonts w:ascii="Times New Roman" w:hAnsi="Times New Roman" w:cs="Times New Roman"/>
+        </w:rPr>
         <w:t xml:space="preserve"> </w:t>
       </w:r>
       <w:r>
+        <w:rPr>
+          <w:rFonts w:ascii="Times New Roman" w:hAnsi="Times New Roman" w:cs="Times New Roman"/>
+        </w:rPr>
         <w:t>to the</w:t>
       </w:r>
       <w:r>
+        <w:rPr>
+          <w:rFonts w:ascii="Times New Roman" w:hAnsi="Times New Roman" w:cs="Times New Roman"/>
+        </w:rPr>
         <w:t xml:space="preserve"> file that contains enrollment details</w:t>
       </w:r>
       <w:r>
+        <w:rPr>
+          <w:rFonts w:ascii="Times New Roman" w:hAnsi="Times New Roman" w:cs="Times New Roman"/>
+        </w:rPr>
         <w:t>.</w:t>
       </w:r>
     </w:p>
@@ -2493,7 +2167,7 @@
           <w:i/>
         </w:rPr>
       </w:pPr>
-      <w:bookmarkStart w:id="10" w:name="_Toc418084432"/>
+      <w:bookmarkStart w:id="10" w:name="_Toc418533063"/>
       <w:r>
         <w:rPr>
           <w:rFonts w:ascii="Times New Roman" w:hAnsi="Times New Roman" w:cs="Times New Roman"/>
@@ -2508,23 +2182,37 @@
         </w:rPr>
         <w:t>Actually Running the Schedule</w:t>
       </w:r>
+      <w:r>
+        <w:rPr>
+          <w:rFonts w:ascii="Times New Roman" w:hAnsi="Times New Roman" w:cs="Times New Roman"/>
+          <w:i/>
+        </w:rPr>
+        <w:t>r</w:t>
+      </w:r>
       <w:bookmarkEnd w:id="10"/>
-      <w:r>
-        <w:rPr>
-          <w:rFonts w:ascii="Times New Roman" w:hAnsi="Times New Roman" w:cs="Times New Roman"/>
-          <w:i/>
-        </w:rPr>
-        <w:t>r</w:t>
-      </w:r>
     </w:p>
     <w:p>
-      <w:r>
+      <w:pPr>
+        <w:rPr>
+          <w:rFonts w:ascii="Times New Roman" w:hAnsi="Times New Roman" w:cs="Times New Roman"/>
+        </w:rPr>
+      </w:pPr>
+      <w:r>
+        <w:rPr>
+          <w:rFonts w:ascii="Times New Roman" w:hAnsi="Times New Roman" w:cs="Times New Roman"/>
+        </w:rPr>
         <w:t>After all the previous steps have been completed, all a user must do is click</w:t>
       </w:r>
       <w:r>
+        <w:rPr>
+          <w:rFonts w:ascii="Times New Roman" w:hAnsi="Times New Roman" w:cs="Times New Roman"/>
+        </w:rPr>
         <w:t xml:space="preserve"> on</w:t>
       </w:r>
       <w:r>
+        <w:rPr>
+          <w:rFonts w:ascii="Times New Roman" w:hAnsi="Times New Roman" w:cs="Times New Roman"/>
+        </w:rPr>
         <w:t xml:space="preserve"> the “Schedule” button.</w:t>
       </w:r>
     </w:p>
@@ -2537,7 +2225,7 @@
           <w:i/>
         </w:rPr>
       </w:pPr>
-      <w:bookmarkStart w:id="11" w:name="_Toc418084433"/>
+      <w:bookmarkStart w:id="11" w:name="_Toc418533064"/>
       <w:r>
         <w:rPr>
           <w:rFonts w:ascii="Times New Roman" w:hAnsi="Times New Roman" w:cs="Times New Roman"/>
@@ -2629,7 +2317,7 @@
           <w:i/>
         </w:rPr>
       </w:pPr>
-      <w:bookmarkStart w:id="12" w:name="_Toc418084434"/>
+      <w:bookmarkStart w:id="12" w:name="_Toc418533065"/>
       <w:r>
         <w:rPr>
           <w:rFonts w:ascii="Times New Roman" w:hAnsi="Times New Roman" w:cs="Times New Roman"/>
@@ -2651,24 +2339,26 @@
         </w:rPr>
         <w:t xml:space="preserve"> a Schedule That Was Generat</w:t>
       </w:r>
+      <w:r>
+        <w:rPr>
+          <w:rFonts w:ascii="Times New Roman" w:hAnsi="Times New Roman" w:cs="Times New Roman"/>
+          <w:i/>
+        </w:rPr>
+        <w:t>ed</w:t>
+      </w:r>
       <w:bookmarkEnd w:id="12"/>
-      <w:r>
-        <w:rPr>
-          <w:rFonts w:ascii="Times New Roman" w:hAnsi="Times New Roman" w:cs="Times New Roman"/>
-          <w:i/>
-        </w:rPr>
-        <w:t>ed</w:t>
-      </w:r>
     </w:p>
     <w:p>
       <w:pPr>
         <w:rPr>
+          <w:rFonts w:ascii="Times New Roman" w:hAnsi="Times New Roman" w:cs="Times New Roman"/>
           <w:sz w:val="24"/>
           <w:szCs w:val="24"/>
         </w:rPr>
       </w:pPr>
       <w:r>
         <w:rPr>
+          <w:rFonts w:ascii="Times New Roman" w:hAnsi="Times New Roman" w:cs="Times New Roman"/>
           <w:sz w:val="24"/>
           <w:szCs w:val="24"/>
           <w:highlight w:val="yellow"/>
@@ -2680,14 +2370,25 @@
       <w:pPr>
         <w:rPr>
           <w:rFonts w:ascii="Times New Roman" w:hAnsi="Times New Roman" w:cs="Times New Roman"/>
+          <w:sz w:val="24"/>
+          <w:szCs w:val="24"/>
           <w:highlight w:val="yellow"/>
         </w:rPr>
       </w:pPr>
-      <w:r>
-        <w:rPr>
-          <w:rFonts w:ascii="Times New Roman" w:hAnsi="Times New Roman" w:cs="Times New Roman"/>
-        </w:rPr>
-        <w:t>In order to modify a schedule that has been generated a user will first need to click on a final exam time schedule they would like to change. This time slot will become highlighted. A user must then select a second schedule by clicking it as well. This time slot will also become highlighted. After the user has selected the two times, they’ll need to press the swap button. The user will have then successfully modified a schedule.</w:t>
+      <w:bookmarkStart w:id="13" w:name="_Toc418533066"/>
+      <w:r>
+        <w:rPr>
+          <w:rFonts w:ascii="Times New Roman" w:hAnsi="Times New Roman" w:cs="Times New Roman"/>
+          <w:sz w:val="24"/>
+          <w:szCs w:val="24"/>
+        </w:rPr>
+        <w:t>In order to modify a schedule that has been generated a user will first need to click on a final exam time schedule they would like to change. This time slot will become highlighted. A user must then select a second schedule by clicking it as well. This time slot will also become highlighted.</w:t>
+      </w:r>
+      <w:r>
+        <w:rPr>
+          <w:rFonts w:ascii="Times New Roman" w:hAnsi="Times New Roman" w:cs="Times New Roman"/>
+        </w:rPr>
+        <w:t xml:space="preserve"> After the user has selected the two times, they’ll need to press the swap button. The user will have then successfully modified a schedule.</w:t>
       </w:r>
     </w:p>
     <w:p>
@@ -2697,7 +2398,6 @@
           <w:rFonts w:ascii="Times New Roman" w:hAnsi="Times New Roman" w:cs="Times New Roman"/>
         </w:rPr>
       </w:pPr>
-      <w:bookmarkStart w:id="13" w:name="_Toc418084435"/>
       <w:r>
         <w:rPr>
           <w:rFonts w:ascii="Times New Roman" w:hAnsi="Times New Roman" w:cs="Times New Roman"/>
@@ -2724,7 +2424,6 @@
         </w:rPr>
         <w:t>click “Save as”. This will save the current state of LIFES, including the Time constraints specification and total enrollments file.</w:t>
       </w:r>
-      <w:bookmarkStart w:id="14" w:name="_Toc418084436"/>
     </w:p>
     <w:p>
       <w:pPr>
@@ -2733,175 +2432,23 @@
           <w:rFonts w:ascii="Times New Roman" w:hAnsi="Times New Roman" w:cs="Times New Roman"/>
         </w:rPr>
       </w:pPr>
-      <w:r>
-        <w:rPr>
-          <w:rFonts w:ascii="Times New Roman" w:hAnsi="Times New Roman" w:cs="Times New Roman"/>
-        </w:rPr>
-        <w:t>Loading</w:t>
-      </w:r>
-      <w:r>
-        <w:rPr>
-          <w:rFonts w:ascii="Times New Roman" w:hAnsi="Times New Roman" w:cs="Times New Roman"/>
-        </w:rPr>
-        <w:t xml:space="preserve"> a </w:t>
-      </w:r>
-      <w:r>
-        <w:rPr>
-          <w:rFonts w:ascii="Times New Roman" w:hAnsi="Times New Roman" w:cs="Times New Roman"/>
-        </w:rPr>
-        <w:t xml:space="preserve">Previously Generated </w:t>
-      </w:r>
-      <w:r>
-        <w:rPr>
-          <w:rFonts w:ascii="Times New Roman" w:hAnsi="Times New Roman" w:cs="Times New Roman"/>
-        </w:rPr>
-        <w:t>Schedule</w:t>
-      </w:r>
+      <w:bookmarkStart w:id="14" w:name="_Toc418533067"/>
+      <w:r>
+        <w:rPr>
+          <w:rFonts w:ascii="Times New Roman" w:hAnsi="Times New Roman" w:cs="Times New Roman"/>
+        </w:rPr>
+        <w:t>Loading a Previously Generated Schedule</w:t>
+      </w:r>
+      <w:bookmarkEnd w:id="14"/>
     </w:p>
     <w:p>
+      <w:pPr>
+        <w:rPr>
+          <w:rFonts w:ascii="Times New Roman" w:hAnsi="Times New Roman" w:cs="Times New Roman"/>
+        </w:rPr>
+      </w:pPr>
       <w:bookmarkStart w:id="15" w:name="_GoBack"/>
       <w:bookmarkEnd w:id="15"/>
-    </w:p>
-    <w:p>
-      <w:pPr>
-        <w:pStyle w:val="Heading1"/>
-        <w:rPr>
-          <w:rFonts w:ascii="Times New Roman" w:hAnsi="Times New Roman" w:cs="Times New Roman"/>
-        </w:rPr>
-      </w:pPr>
-      <w:r>
-        <w:rPr>
-          <w:rFonts w:ascii="Times New Roman" w:hAnsi="Times New Roman" w:cs="Times New Roman"/>
-        </w:rPr>
-        <w:t>Frequently Asked Questions</w:t>
-      </w:r>
-      <w:bookmarkEnd w:id="14"/>
-    </w:p>
-    <w:p/>
-    <w:p>
-      <w:pPr>
-        <w:rPr>
-          <w:rFonts w:ascii="Times New Roman" w:hAnsi="Times New Roman" w:cs="Times New Roman"/>
-        </w:rPr>
-      </w:pPr>
-      <w:r>
-        <w:rPr>
-          <w:rFonts w:ascii="Times New Roman" w:hAnsi="Times New Roman" w:cs="Times New Roman"/>
-        </w:rPr>
-        <w:t>L</w:t>
-      </w:r>
-      <w:r>
-        <w:rPr>
-          <w:rFonts w:ascii="Times New Roman" w:hAnsi="Times New Roman" w:cs="Times New Roman"/>
-        </w:rPr>
-        <w:t>.</w:t>
-      </w:r>
-      <w:r>
-        <w:rPr>
-          <w:rFonts w:ascii="Times New Roman" w:hAnsi="Times New Roman" w:cs="Times New Roman"/>
-        </w:rPr>
-        <w:t>I</w:t>
-      </w:r>
-      <w:r>
-        <w:rPr>
-          <w:rFonts w:ascii="Times New Roman" w:hAnsi="Times New Roman" w:cs="Times New Roman"/>
-        </w:rPr>
-        <w:t>.</w:t>
-      </w:r>
-      <w:r>
-        <w:rPr>
-          <w:rFonts w:ascii="Times New Roman" w:hAnsi="Times New Roman" w:cs="Times New Roman"/>
-        </w:rPr>
-        <w:t>F</w:t>
-      </w:r>
-      <w:r>
-        <w:rPr>
-          <w:rFonts w:ascii="Times New Roman" w:hAnsi="Times New Roman" w:cs="Times New Roman"/>
-        </w:rPr>
-        <w:t>.</w:t>
-      </w:r>
-      <w:r>
-        <w:rPr>
-          <w:rFonts w:ascii="Times New Roman" w:hAnsi="Times New Roman" w:cs="Times New Roman"/>
-        </w:rPr>
-        <w:t>E</w:t>
-      </w:r>
-      <w:r>
-        <w:rPr>
-          <w:rFonts w:ascii="Times New Roman" w:hAnsi="Times New Roman" w:cs="Times New Roman"/>
-        </w:rPr>
-        <w:t>.</w:t>
-      </w:r>
-      <w:r>
-        <w:rPr>
-          <w:rFonts w:ascii="Times New Roman" w:hAnsi="Times New Roman" w:cs="Times New Roman"/>
-        </w:rPr>
-        <w:t>S</w:t>
-      </w:r>
-      <w:r>
-        <w:rPr>
-          <w:rFonts w:ascii="Times New Roman" w:hAnsi="Times New Roman" w:cs="Times New Roman"/>
-        </w:rPr>
-        <w:t>.</w:t>
-      </w:r>
-      <w:r>
-        <w:rPr>
-          <w:rFonts w:ascii="Times New Roman" w:hAnsi="Times New Roman" w:cs="Times New Roman"/>
-        </w:rPr>
-        <w:t xml:space="preserve"> adheres to ISO 8601 24-hour standards</w:t>
-      </w:r>
-      <w:r>
-        <w:rPr>
-          <w:rFonts w:ascii="Times New Roman" w:hAnsi="Times New Roman" w:cs="Times New Roman"/>
-        </w:rPr>
-        <w:t xml:space="preserve">. </w:t>
-      </w:r>
-    </w:p>
-    <w:p>
-      <w:pPr>
-        <w:rPr>
-          <w:rFonts w:ascii="Times New Roman" w:hAnsi="Times New Roman" w:cs="Times New Roman"/>
-        </w:rPr>
-      </w:pPr>
-    </w:p>
-    <w:p>
-      <w:pPr>
-        <w:rPr>
-          <w:rFonts w:ascii="Times New Roman" w:hAnsi="Times New Roman" w:cs="Times New Roman"/>
-        </w:rPr>
-      </w:pPr>
-      <w:r>
-        <w:rPr>
-          <w:rFonts w:ascii="Times New Roman" w:hAnsi="Times New Roman" w:cs="Times New Roman"/>
-        </w:rPr>
-        <w:t>Reading from a file</w:t>
-      </w:r>
-    </w:p>
-    <w:p>
-      <w:pPr>
-        <w:rPr>
-          <w:rFonts w:ascii="Times New Roman" w:hAnsi="Times New Roman" w:cs="Times New Roman"/>
-        </w:rPr>
-      </w:pPr>
-      <w:r>
-        <w:rPr>
-          <w:rFonts w:ascii="Times New Roman" w:hAnsi="Times New Roman" w:cs="Times New Roman"/>
-        </w:rPr>
-        <w:t>Writes</w:t>
-      </w:r>
-    </w:p>
-    <w:p>
-      <w:pPr>
-        <w:rPr>
-          <w:rFonts w:ascii="Times New Roman" w:hAnsi="Times New Roman" w:cs="Times New Roman"/>
-        </w:rPr>
-      </w:pPr>
-      <w:r>
-        <w:rPr>
-          <w:rFonts w:ascii="Times New Roman" w:hAnsi="Times New Roman" w:cs="Times New Roman"/>
-        </w:rPr>
-        <w:t>Decrypts and rewrites</w:t>
-      </w:r>
     </w:p>
     <w:sectPr>
       <w:pgSz w:w="12240" w:h="15840"/>

</xml_diff>

<commit_message>
Added user manual. Added output
</commit_message>
<xml_diff>
--- a/Documents/UserManual/UserManualLIFESV1.docx
+++ b/Documents/UserManual/UserManualLIFESV1.docx
@@ -1276,14 +1276,9 @@
         </w:rPr>
         <w:t>The Home Screen</w:t>
       </w:r>
+      <w:bookmarkStart w:id="2" w:name="_GoBack"/>
       <w:bookmarkEnd w:id="1"/>
-    </w:p>
-    <w:p>
-      <w:pPr>
-        <w:rPr>
-          <w:rFonts w:ascii="Times New Roman" w:hAnsi="Times New Roman" w:cs="Times New Roman"/>
-        </w:rPr>
-      </w:pPr>
+      <w:bookmarkEnd w:id="2"/>
     </w:p>
     <w:p>
       <w:pPr>
@@ -1365,7 +1360,7 @@
           <w:rFonts w:ascii="Times New Roman" w:hAnsi="Times New Roman" w:cs="Times New Roman"/>
         </w:rPr>
       </w:pPr>
-      <w:bookmarkStart w:id="2" w:name="_Toc418533055"/>
+      <w:bookmarkStart w:id="3" w:name="_Toc418533055"/>
       <w:r>
         <w:rPr>
           <w:rFonts w:ascii="Times New Roman" w:hAnsi="Times New Roman" w:cs="Times New Roman"/>
@@ -1383,99 +1378,6 @@
           <w:rFonts w:ascii="Times New Roman" w:hAnsi="Times New Roman" w:cs="Times New Roman"/>
         </w:rPr>
         <w:t xml:space="preserve"> Examination Schedule</w:t>
-      </w:r>
-      <w:bookmarkEnd w:id="2"/>
-    </w:p>
-    <w:p>
-      <w:pPr>
-        <w:rPr>
-          <w:rFonts w:ascii="Times New Roman" w:hAnsi="Times New Roman" w:cs="Times New Roman"/>
-        </w:rPr>
-      </w:pPr>
-      <w:r>
-        <w:rPr>
-          <w:rFonts w:ascii="Times New Roman" w:hAnsi="Times New Roman" w:cs="Times New Roman"/>
-        </w:rPr>
-        <w:t>This s</w:t>
-      </w:r>
-      <w:r>
-        <w:rPr>
-          <w:rFonts w:ascii="Times New Roman" w:hAnsi="Times New Roman" w:cs="Times New Roman"/>
-        </w:rPr>
-        <w:t xml:space="preserve">ection </w:t>
-      </w:r>
-      <w:r>
-        <w:rPr>
-          <w:rFonts w:ascii="Times New Roman" w:hAnsi="Times New Roman" w:cs="Times New Roman"/>
-        </w:rPr>
-        <w:t xml:space="preserve">provides details necessary for </w:t>
-      </w:r>
-      <w:r>
-        <w:rPr>
-          <w:rFonts w:ascii="Times New Roman" w:hAnsi="Times New Roman" w:cs="Times New Roman"/>
-        </w:rPr>
-        <w:t>how to create</w:t>
-      </w:r>
-      <w:r>
-        <w:rPr>
-          <w:rFonts w:ascii="Times New Roman" w:hAnsi="Times New Roman" w:cs="Times New Roman"/>
-        </w:rPr>
-        <w:t xml:space="preserve"> a final examination schedule.</w:t>
-      </w:r>
-    </w:p>
-    <w:p>
-      <w:pPr>
-        <w:pStyle w:val="Heading3"/>
-        <w:jc w:val="center"/>
-        <w:rPr>
-          <w:rFonts w:ascii="Times New Roman" w:hAnsi="Times New Roman" w:cs="Times New Roman"/>
-        </w:rPr>
-      </w:pPr>
-    </w:p>
-    <w:p>
-      <w:pPr>
-        <w:rPr>
-          <w:rFonts w:ascii="Times New Roman" w:hAnsi="Times New Roman" w:cs="Times New Roman"/>
-        </w:rPr>
-      </w:pPr>
-    </w:p>
-    <w:p>
-      <w:pPr>
-        <w:pStyle w:val="Heading2"/>
-        <w:rPr>
-          <w:rFonts w:ascii="Times New Roman" w:hAnsi="Times New Roman" w:cs="Times New Roman"/>
-          <w:i/>
-        </w:rPr>
-      </w:pPr>
-      <w:bookmarkStart w:id="3" w:name="_Toc418533056"/>
-      <w:r>
-        <w:rPr>
-          <w:rFonts w:ascii="Times New Roman" w:hAnsi="Times New Roman" w:cs="Times New Roman"/>
-          <w:i/>
-        </w:rPr>
-        <w:lastRenderedPageBreak/>
-        <w:t xml:space="preserve">Step 1: </w:t>
-      </w:r>
-      <w:r>
-        <w:rPr>
-          <w:rFonts w:ascii="Times New Roman" w:hAnsi="Times New Roman" w:cs="Times New Roman"/>
-          <w:i/>
-        </w:rPr>
-        <w:t xml:space="preserve"> </w:t>
-      </w:r>
-      <w:r>
-        <w:rPr>
-          <w:rFonts w:ascii="Times New Roman" w:hAnsi="Times New Roman" w:cs="Times New Roman"/>
-          <w:i/>
-        </w:rPr>
-        <w:t>Enter Time Constraints</w:t>
-      </w:r>
-      <w:r>
-        <w:rPr>
-          <w:rFonts w:ascii="Times New Roman" w:hAnsi="Times New Roman" w:cs="Times New Roman"/>
-          <w:i/>
-        </w:rPr>
-        <w:t xml:space="preserve"> of Schedule</w:t>
       </w:r>
       <w:bookmarkEnd w:id="3"/>
     </w:p>
@@ -1483,6 +1385,98 @@
       <w:pPr>
         <w:rPr>
           <w:rFonts w:ascii="Times New Roman" w:hAnsi="Times New Roman" w:cs="Times New Roman"/>
+        </w:rPr>
+      </w:pPr>
+      <w:r>
+        <w:rPr>
+          <w:rFonts w:ascii="Times New Roman" w:hAnsi="Times New Roman" w:cs="Times New Roman"/>
+        </w:rPr>
+        <w:t>This s</w:t>
+      </w:r>
+      <w:r>
+        <w:rPr>
+          <w:rFonts w:ascii="Times New Roman" w:hAnsi="Times New Roman" w:cs="Times New Roman"/>
+        </w:rPr>
+        <w:t xml:space="preserve">ection </w:t>
+      </w:r>
+      <w:r>
+        <w:rPr>
+          <w:rFonts w:ascii="Times New Roman" w:hAnsi="Times New Roman" w:cs="Times New Roman"/>
+        </w:rPr>
+        <w:t xml:space="preserve">provides details necessary for </w:t>
+      </w:r>
+      <w:r>
+        <w:rPr>
+          <w:rFonts w:ascii="Times New Roman" w:hAnsi="Times New Roman" w:cs="Times New Roman"/>
+        </w:rPr>
+        <w:t>how to create</w:t>
+      </w:r>
+      <w:r>
+        <w:rPr>
+          <w:rFonts w:ascii="Times New Roman" w:hAnsi="Times New Roman" w:cs="Times New Roman"/>
+        </w:rPr>
+        <w:t xml:space="preserve"> a final examination schedule.</w:t>
+      </w:r>
+    </w:p>
+    <w:p>
+      <w:pPr>
+        <w:pStyle w:val="Heading3"/>
+        <w:jc w:val="center"/>
+        <w:rPr>
+          <w:rFonts w:ascii="Times New Roman" w:hAnsi="Times New Roman" w:cs="Times New Roman"/>
+        </w:rPr>
+      </w:pPr>
+    </w:p>
+    <w:p>
+      <w:pPr>
+        <w:rPr>
+          <w:rFonts w:ascii="Times New Roman" w:hAnsi="Times New Roman" w:cs="Times New Roman"/>
+        </w:rPr>
+      </w:pPr>
+    </w:p>
+    <w:p>
+      <w:pPr>
+        <w:pStyle w:val="Heading2"/>
+        <w:rPr>
+          <w:rFonts w:ascii="Times New Roman" w:hAnsi="Times New Roman" w:cs="Times New Roman"/>
+          <w:i/>
+        </w:rPr>
+      </w:pPr>
+      <w:bookmarkStart w:id="4" w:name="_Toc418533056"/>
+      <w:r>
+        <w:rPr>
+          <w:rFonts w:ascii="Times New Roman" w:hAnsi="Times New Roman" w:cs="Times New Roman"/>
+          <w:i/>
+        </w:rPr>
+        <w:t xml:space="preserve">Step 1: </w:t>
+      </w:r>
+      <w:r>
+        <w:rPr>
+          <w:rFonts w:ascii="Times New Roman" w:hAnsi="Times New Roman" w:cs="Times New Roman"/>
+          <w:i/>
+        </w:rPr>
+        <w:t xml:space="preserve"> </w:t>
+      </w:r>
+      <w:r>
+        <w:rPr>
+          <w:rFonts w:ascii="Times New Roman" w:hAnsi="Times New Roman" w:cs="Times New Roman"/>
+          <w:i/>
+        </w:rPr>
+        <w:t>Enter Time Constraints</w:t>
+      </w:r>
+      <w:r>
+        <w:rPr>
+          <w:rFonts w:ascii="Times New Roman" w:hAnsi="Times New Roman" w:cs="Times New Roman"/>
+          <w:i/>
+        </w:rPr>
+        <w:t xml:space="preserve"> of Schedule</w:t>
+      </w:r>
+      <w:bookmarkEnd w:id="4"/>
+    </w:p>
+    <w:p>
+      <w:pPr>
+        <w:rPr>
+          <w:rFonts w:ascii="Times New Roman" w:hAnsi="Times New Roman" w:cs="Times New Roman"/>
           <w:b/>
           <w:bCs/>
           <w:noProof/>
@@ -1515,6 +1509,7 @@
           <w:bCs/>
           <w:noProof/>
         </w:rPr>
+        <w:lastRenderedPageBreak/>
         <w:drawing>
           <wp:inline distT="0" distB="0" distL="0" distR="0" wp14:anchorId="7D76714E" wp14:editId="7DFB0BC9">
             <wp:extent cx="2286000" cy="1907139"/>
@@ -1586,149 +1581,12 @@
         </w:rPr>
         <w:tab/>
       </w:r>
-      <w:bookmarkStart w:id="4" w:name="_Toc418533057"/>
+      <w:bookmarkStart w:id="5" w:name="_Toc418533057"/>
       <w:r>
         <w:rPr>
           <w:rFonts w:ascii="Times New Roman" w:hAnsi="Times New Roman" w:cs="Times New Roman"/>
         </w:rPr>
         <w:t>Number of days</w:t>
-      </w:r>
-      <w:bookmarkEnd w:id="4"/>
-    </w:p>
-    <w:p>
-      <w:pPr>
-        <w:rPr>
-          <w:rFonts w:ascii="Times New Roman" w:hAnsi="Times New Roman" w:cs="Times New Roman"/>
-        </w:rPr>
-      </w:pPr>
-      <w:r>
-        <w:rPr>
-          <w:rFonts w:ascii="Times New Roman" w:hAnsi="Times New Roman" w:cs="Times New Roman"/>
-        </w:rPr>
-        <w:tab/>
-      </w:r>
-      <w:r>
-        <w:rPr>
-          <w:rFonts w:ascii="Times New Roman" w:hAnsi="Times New Roman" w:cs="Times New Roman"/>
-        </w:rPr>
-        <w:t xml:space="preserve">This number indicates the amount of days </w:t>
-      </w:r>
-      <w:r>
-        <w:rPr>
-          <w:rFonts w:ascii="Times New Roman" w:hAnsi="Times New Roman" w:cs="Times New Roman"/>
-        </w:rPr>
-        <w:t>the final exam schedule</w:t>
-      </w:r>
-      <w:r>
-        <w:rPr>
-          <w:rFonts w:ascii="Times New Roman" w:hAnsi="Times New Roman" w:cs="Times New Roman"/>
-        </w:rPr>
-        <w:t xml:space="preserve">.  </w:t>
-      </w:r>
-      <w:r>
-        <w:rPr>
-          <w:rFonts w:ascii="Times New Roman" w:hAnsi="Times New Roman" w:cs="Times New Roman"/>
-        </w:rPr>
-        <w:t>The</w:t>
-      </w:r>
-      <w:r>
-        <w:rPr>
-          <w:rFonts w:ascii="Times New Roman" w:hAnsi="Times New Roman" w:cs="Times New Roman"/>
-        </w:rPr>
-        <w:t xml:space="preserve"> minimum </w:t>
-      </w:r>
-      <w:r>
-        <w:rPr>
-          <w:rFonts w:ascii="Times New Roman" w:hAnsi="Times New Roman" w:cs="Times New Roman"/>
-        </w:rPr>
-        <w:tab/>
-      </w:r>
-      <w:r>
-        <w:rPr>
-          <w:rFonts w:ascii="Times New Roman" w:hAnsi="Times New Roman" w:cs="Times New Roman"/>
-        </w:rPr>
-        <w:tab/>
-      </w:r>
-      <w:r>
-        <w:rPr>
-          <w:rFonts w:ascii="Times New Roman" w:hAnsi="Times New Roman" w:cs="Times New Roman"/>
-        </w:rPr>
-        <w:tab/>
-      </w:r>
-      <w:r>
-        <w:rPr>
-          <w:rFonts w:ascii="Times New Roman" w:hAnsi="Times New Roman" w:cs="Times New Roman"/>
-        </w:rPr>
-        <w:t xml:space="preserve">number </w:t>
-      </w:r>
-      <w:r>
-        <w:rPr>
-          <w:rFonts w:ascii="Times New Roman" w:hAnsi="Times New Roman" w:cs="Times New Roman"/>
-        </w:rPr>
-        <w:t>of days</w:t>
-      </w:r>
-      <w:r>
-        <w:rPr>
-          <w:rFonts w:ascii="Times New Roman" w:hAnsi="Times New Roman" w:cs="Times New Roman"/>
-        </w:rPr>
-        <w:t xml:space="preserve"> an examination schedule may contain is 3 days. The</w:t>
-      </w:r>
-      <w:r>
-        <w:rPr>
-          <w:rFonts w:ascii="Times New Roman" w:hAnsi="Times New Roman" w:cs="Times New Roman"/>
-        </w:rPr>
-        <w:t xml:space="preserve"> maximum </w:t>
-      </w:r>
-      <w:r>
-        <w:rPr>
-          <w:rFonts w:ascii="Times New Roman" w:hAnsi="Times New Roman" w:cs="Times New Roman"/>
-        </w:rPr>
-        <w:t xml:space="preserve">number </w:t>
-      </w:r>
-      <w:r>
-        <w:rPr>
-          <w:rFonts w:ascii="Times New Roman" w:hAnsi="Times New Roman" w:cs="Times New Roman"/>
-        </w:rPr>
-        <w:tab/>
-      </w:r>
-      <w:r>
-        <w:rPr>
-          <w:rFonts w:ascii="Times New Roman" w:hAnsi="Times New Roman" w:cs="Times New Roman"/>
-        </w:rPr>
-        <w:tab/>
-      </w:r>
-      <w:r>
-        <w:rPr>
-          <w:rFonts w:ascii="Times New Roman" w:hAnsi="Times New Roman" w:cs="Times New Roman"/>
-        </w:rPr>
-        <w:tab/>
-      </w:r>
-      <w:r>
-        <w:rPr>
-          <w:rFonts w:ascii="Times New Roman" w:hAnsi="Times New Roman" w:cs="Times New Roman"/>
-        </w:rPr>
-        <w:t>is 5.</w:t>
-      </w:r>
-    </w:p>
-    <w:p>
-      <w:pPr>
-        <w:pStyle w:val="Heading3"/>
-        <w:rPr>
-          <w:rFonts w:ascii="Times New Roman" w:hAnsi="Times New Roman" w:cs="Times New Roman"/>
-        </w:rPr>
-      </w:pPr>
-      <w:r>
-        <w:rPr>
-          <w:rFonts w:ascii="Times New Roman" w:hAnsi="Times New Roman" w:cs="Times New Roman"/>
-        </w:rPr>
-        <w:tab/>
-      </w:r>
-      <w:bookmarkStart w:id="5" w:name="_Toc418533058"/>
-      <w:r>
-        <w:rPr>
-          <w:rFonts w:ascii="Times New Roman" w:hAnsi="Times New Roman" w:cs="Times New Roman"/>
-        </w:rPr>
-        <w:t>Beginning Time of the First Day</w:t>
       </w:r>
       <w:bookmarkEnd w:id="5"/>
     </w:p>
@@ -1743,44 +1601,108 @@
           <w:rFonts w:ascii="Times New Roman" w:hAnsi="Times New Roman" w:cs="Times New Roman"/>
         </w:rPr>
         <w:tab/>
-        <w:t>Th</w:t>
-      </w:r>
-      <w:r>
-        <w:rPr>
-          <w:rFonts w:ascii="Times New Roman" w:hAnsi="Times New Roman" w:cs="Times New Roman"/>
-        </w:rPr>
-        <w:t xml:space="preserve">e beginning time of each exam </w:t>
-      </w:r>
-      <w:r>
-        <w:rPr>
-          <w:rFonts w:ascii="Times New Roman" w:hAnsi="Times New Roman" w:cs="Times New Roman"/>
-          <w:b/>
-        </w:rPr>
-        <w:t>must</w:t>
-      </w:r>
-      <w:r>
-        <w:rPr>
-          <w:rFonts w:ascii="Times New Roman" w:hAnsi="Times New Roman" w:cs="Times New Roman"/>
-        </w:rPr>
-        <w:t xml:space="preserve"> be</w:t>
-      </w:r>
-      <w:r>
-        <w:rPr>
-          <w:rFonts w:ascii="Times New Roman" w:hAnsi="Times New Roman" w:cs="Times New Roman"/>
-        </w:rPr>
-        <w:t>gin</w:t>
-      </w:r>
-      <w:r>
-        <w:rPr>
-          <w:rFonts w:ascii="Times New Roman" w:hAnsi="Times New Roman" w:cs="Times New Roman"/>
-        </w:rPr>
-        <w:t xml:space="preserve"> at</w:t>
-      </w:r>
-      <w:r>
-        <w:rPr>
-          <w:rFonts w:ascii="Times New Roman" w:hAnsi="Times New Roman" w:cs="Times New Roman"/>
-        </w:rPr>
-        <w:t xml:space="preserve"> 0700. </w:t>
+      </w:r>
+      <w:r>
+        <w:rPr>
+          <w:rFonts w:ascii="Times New Roman" w:hAnsi="Times New Roman" w:cs="Times New Roman"/>
+        </w:rPr>
+        <w:t xml:space="preserve">This number indicates the amount of days </w:t>
+      </w:r>
+      <w:r>
+        <w:rPr>
+          <w:rFonts w:ascii="Times New Roman" w:hAnsi="Times New Roman" w:cs="Times New Roman"/>
+        </w:rPr>
+        <w:t>the final exam schedule</w:t>
+      </w:r>
+      <w:r>
+        <w:rPr>
+          <w:rFonts w:ascii="Times New Roman" w:hAnsi="Times New Roman" w:cs="Times New Roman"/>
+        </w:rPr>
+        <w:t xml:space="preserve">.  </w:t>
+      </w:r>
+      <w:r>
+        <w:rPr>
+          <w:rFonts w:ascii="Times New Roman" w:hAnsi="Times New Roman" w:cs="Times New Roman"/>
+        </w:rPr>
+        <w:t>The</w:t>
+      </w:r>
+      <w:r>
+        <w:rPr>
+          <w:rFonts w:ascii="Times New Roman" w:hAnsi="Times New Roman" w:cs="Times New Roman"/>
+        </w:rPr>
+        <w:t xml:space="preserve"> minimum </w:t>
+      </w:r>
+      <w:r>
+        <w:rPr>
+          <w:rFonts w:ascii="Times New Roman" w:hAnsi="Times New Roman" w:cs="Times New Roman"/>
+        </w:rPr>
+        <w:tab/>
+      </w:r>
+      <w:r>
+        <w:rPr>
+          <w:rFonts w:ascii="Times New Roman" w:hAnsi="Times New Roman" w:cs="Times New Roman"/>
+        </w:rPr>
+        <w:tab/>
+      </w:r>
+      <w:r>
+        <w:rPr>
+          <w:rFonts w:ascii="Times New Roman" w:hAnsi="Times New Roman" w:cs="Times New Roman"/>
+        </w:rPr>
+        <w:tab/>
+      </w:r>
+      <w:r>
+        <w:rPr>
+          <w:rFonts w:ascii="Times New Roman" w:hAnsi="Times New Roman" w:cs="Times New Roman"/>
+        </w:rPr>
+        <w:t xml:space="preserve">number </w:t>
+      </w:r>
+      <w:r>
+        <w:rPr>
+          <w:rFonts w:ascii="Times New Roman" w:hAnsi="Times New Roman" w:cs="Times New Roman"/>
+        </w:rPr>
+        <w:t>of days</w:t>
+      </w:r>
+      <w:r>
+        <w:rPr>
+          <w:rFonts w:ascii="Times New Roman" w:hAnsi="Times New Roman" w:cs="Times New Roman"/>
+        </w:rPr>
+        <w:t xml:space="preserve"> an examination schedule may contain is 3 days. The</w:t>
+      </w:r>
+      <w:r>
+        <w:rPr>
+          <w:rFonts w:ascii="Times New Roman" w:hAnsi="Times New Roman" w:cs="Times New Roman"/>
+        </w:rPr>
+        <w:t xml:space="preserve"> maximum </w:t>
+      </w:r>
+      <w:r>
+        <w:rPr>
+          <w:rFonts w:ascii="Times New Roman" w:hAnsi="Times New Roman" w:cs="Times New Roman"/>
+        </w:rPr>
+        <w:t xml:space="preserve">number </w:t>
+      </w:r>
+      <w:r>
+        <w:rPr>
+          <w:rFonts w:ascii="Times New Roman" w:hAnsi="Times New Roman" w:cs="Times New Roman"/>
+        </w:rPr>
+        <w:tab/>
+      </w:r>
+      <w:r>
+        <w:rPr>
+          <w:rFonts w:ascii="Times New Roman" w:hAnsi="Times New Roman" w:cs="Times New Roman"/>
+        </w:rPr>
+        <w:tab/>
+      </w:r>
+      <w:r>
+        <w:rPr>
+          <w:rFonts w:ascii="Times New Roman" w:hAnsi="Times New Roman" w:cs="Times New Roman"/>
+        </w:rPr>
+        <w:tab/>
+      </w:r>
+      <w:r>
+        <w:rPr>
+          <w:rFonts w:ascii="Times New Roman" w:hAnsi="Times New Roman" w:cs="Times New Roman"/>
+        </w:rPr>
+        <w:t>is 5.</w:t>
       </w:r>
     </w:p>
     <w:p>
@@ -1796,18 +1718,12 @@
         </w:rPr>
         <w:tab/>
       </w:r>
-      <w:bookmarkStart w:id="6" w:name="_Toc418533059"/>
-      <w:r>
-        <w:rPr>
-          <w:rFonts w:ascii="Times New Roman" w:hAnsi="Times New Roman" w:cs="Times New Roman"/>
-        </w:rPr>
-        <w:t>Length of Time for Each Exam</w:t>
-      </w:r>
-      <w:r>
-        <w:rPr>
-          <w:rFonts w:ascii="Times New Roman" w:hAnsi="Times New Roman" w:cs="Times New Roman"/>
-        </w:rPr>
-        <w:t xml:space="preserve"> (in minutes)</w:t>
+      <w:bookmarkStart w:id="6" w:name="_Toc418533058"/>
+      <w:r>
+        <w:rPr>
+          <w:rFonts w:ascii="Times New Roman" w:hAnsi="Times New Roman" w:cs="Times New Roman"/>
+        </w:rPr>
+        <w:t>Beginning Time of the First Day</w:t>
       </w:r>
       <w:bookmarkEnd w:id="6"/>
     </w:p>
@@ -1822,42 +1738,44 @@
           <w:rFonts w:ascii="Times New Roman" w:hAnsi="Times New Roman" w:cs="Times New Roman"/>
         </w:rPr>
         <w:tab/>
-      </w:r>
-      <w:r>
-        <w:rPr>
-          <w:rFonts w:ascii="Times New Roman" w:hAnsi="Times New Roman" w:cs="Times New Roman"/>
-        </w:rPr>
-        <w:t>The minimum is one hour fifteen minutes for each exam, and there is no maximum.</w:t>
-      </w:r>
-      <w:r>
-        <w:rPr>
-          <w:rFonts w:ascii="Times New Roman" w:hAnsi="Times New Roman" w:cs="Times New Roman"/>
-        </w:rPr>
-        <w:t xml:space="preserve"> </w:t>
-      </w:r>
-      <w:r>
-        <w:rPr>
-          <w:rFonts w:ascii="Times New Roman" w:hAnsi="Times New Roman" w:cs="Times New Roman"/>
-        </w:rPr>
-        <w:tab/>
-      </w:r>
-      <w:r>
-        <w:rPr>
-          <w:rFonts w:ascii="Times New Roman" w:hAnsi="Times New Roman" w:cs="Times New Roman"/>
-        </w:rPr>
-        <w:tab/>
-      </w:r>
-      <w:r>
-        <w:rPr>
-          <w:rFonts w:ascii="Times New Roman" w:hAnsi="Times New Roman" w:cs="Times New Roman"/>
-        </w:rPr>
-        <w:tab/>
-      </w:r>
-      <w:r>
-        <w:rPr>
-          <w:rFonts w:ascii="Times New Roman" w:hAnsi="Times New Roman" w:cs="Times New Roman"/>
-        </w:rPr>
-        <w:t>Every exam can begin on the quarter hour, half hour, or hour.</w:t>
+        <w:t>Th</w:t>
+      </w:r>
+      <w:r>
+        <w:rPr>
+          <w:rFonts w:ascii="Times New Roman" w:hAnsi="Times New Roman" w:cs="Times New Roman"/>
+        </w:rPr>
+        <w:t xml:space="preserve">e beginning time of each exam </w:t>
+      </w:r>
+      <w:r>
+        <w:rPr>
+          <w:rFonts w:ascii="Times New Roman" w:hAnsi="Times New Roman" w:cs="Times New Roman"/>
+          <w:b/>
+        </w:rPr>
+        <w:t>must</w:t>
+      </w:r>
+      <w:r>
+        <w:rPr>
+          <w:rFonts w:ascii="Times New Roman" w:hAnsi="Times New Roman" w:cs="Times New Roman"/>
+        </w:rPr>
+        <w:t xml:space="preserve"> be</w:t>
+      </w:r>
+      <w:r>
+        <w:rPr>
+          <w:rFonts w:ascii="Times New Roman" w:hAnsi="Times New Roman" w:cs="Times New Roman"/>
+        </w:rPr>
+        <w:t>gin</w:t>
+      </w:r>
+      <w:r>
+        <w:rPr>
+          <w:rFonts w:ascii="Times New Roman" w:hAnsi="Times New Roman" w:cs="Times New Roman"/>
+        </w:rPr>
+        <w:t xml:space="preserve"> at</w:t>
+      </w:r>
+      <w:r>
+        <w:rPr>
+          <w:rFonts w:ascii="Times New Roman" w:hAnsi="Times New Roman" w:cs="Times New Roman"/>
+        </w:rPr>
+        <w:t xml:space="preserve"> 0700. </w:t>
       </w:r>
     </w:p>
     <w:p>
@@ -1873,12 +1791,12 @@
         </w:rPr>
         <w:tab/>
       </w:r>
-      <w:bookmarkStart w:id="7" w:name="_Toc418533060"/>
-      <w:r>
-        <w:rPr>
-          <w:rFonts w:ascii="Times New Roman" w:hAnsi="Times New Roman" w:cs="Times New Roman"/>
-        </w:rPr>
-        <w:t>Length of Time between Exams</w:t>
+      <w:bookmarkStart w:id="7" w:name="_Toc418533059"/>
+      <w:r>
+        <w:rPr>
+          <w:rFonts w:ascii="Times New Roman" w:hAnsi="Times New Roman" w:cs="Times New Roman"/>
+        </w:rPr>
+        <w:t>Length of Time for Each Exam</w:t>
       </w:r>
       <w:r>
         <w:rPr>
@@ -1899,7 +1817,42 @@
           <w:rFonts w:ascii="Times New Roman" w:hAnsi="Times New Roman" w:cs="Times New Roman"/>
         </w:rPr>
         <w:tab/>
-        <w:t>The minimum is ten minutes and the maximum is thirty minutes.</w:t>
+      </w:r>
+      <w:r>
+        <w:rPr>
+          <w:rFonts w:ascii="Times New Roman" w:hAnsi="Times New Roman" w:cs="Times New Roman"/>
+        </w:rPr>
+        <w:t>The minimum is one hour fifteen minutes for each exam, and there is no maximum.</w:t>
+      </w:r>
+      <w:r>
+        <w:rPr>
+          <w:rFonts w:ascii="Times New Roman" w:hAnsi="Times New Roman" w:cs="Times New Roman"/>
+        </w:rPr>
+        <w:t xml:space="preserve"> </w:t>
+      </w:r>
+      <w:r>
+        <w:rPr>
+          <w:rFonts w:ascii="Times New Roman" w:hAnsi="Times New Roman" w:cs="Times New Roman"/>
+        </w:rPr>
+        <w:tab/>
+      </w:r>
+      <w:r>
+        <w:rPr>
+          <w:rFonts w:ascii="Times New Roman" w:hAnsi="Times New Roman" w:cs="Times New Roman"/>
+        </w:rPr>
+        <w:tab/>
+      </w:r>
+      <w:r>
+        <w:rPr>
+          <w:rFonts w:ascii="Times New Roman" w:hAnsi="Times New Roman" w:cs="Times New Roman"/>
+        </w:rPr>
+        <w:tab/>
+      </w:r>
+      <w:r>
+        <w:rPr>
+          <w:rFonts w:ascii="Times New Roman" w:hAnsi="Times New Roman" w:cs="Times New Roman"/>
+        </w:rPr>
+        <w:t>Every exam can begin on the quarter hour, half hour, or hour.</w:t>
       </w:r>
     </w:p>
     <w:p>
@@ -1915,12 +1868,12 @@
         </w:rPr>
         <w:tab/>
       </w:r>
-      <w:bookmarkStart w:id="8" w:name="_Toc418533061"/>
-      <w:r>
-        <w:rPr>
-          <w:rFonts w:ascii="Times New Roman" w:hAnsi="Times New Roman" w:cs="Times New Roman"/>
-        </w:rPr>
-        <w:t>Length of time for a lunch period</w:t>
+      <w:bookmarkStart w:id="8" w:name="_Toc418533060"/>
+      <w:r>
+        <w:rPr>
+          <w:rFonts w:ascii="Times New Roman" w:hAnsi="Times New Roman" w:cs="Times New Roman"/>
+        </w:rPr>
+        <w:t>Length of Time between Exams</w:t>
       </w:r>
       <w:r>
         <w:rPr>
@@ -1941,36 +1894,78 @@
           <w:rFonts w:ascii="Times New Roman" w:hAnsi="Times New Roman" w:cs="Times New Roman"/>
         </w:rPr>
         <w:tab/>
-      </w:r>
-      <w:r>
-        <w:rPr>
-          <w:rFonts w:ascii="Times New Roman" w:hAnsi="Times New Roman" w:cs="Times New Roman"/>
-        </w:rPr>
-        <w:t>This value is</w:t>
-      </w:r>
-      <w:r>
-        <w:rPr>
-          <w:rFonts w:ascii="Times New Roman" w:hAnsi="Times New Roman" w:cs="Times New Roman"/>
-        </w:rPr>
-        <w:t xml:space="preserve"> optional, and there are no limits for this value.</w:t>
+        <w:t>The minimum is ten minutes and the maximum is thirty minutes.</w:t>
       </w:r>
     </w:p>
     <w:p>
       <w:pPr>
-        <w:rPr>
-          <w:rFonts w:ascii="Times New Roman" w:hAnsi="Times New Roman" w:cs="Times New Roman"/>
-        </w:rPr>
-      </w:pPr>
+        <w:pStyle w:val="Heading3"/>
+        <w:rPr>
+          <w:rFonts w:ascii="Times New Roman" w:hAnsi="Times New Roman" w:cs="Times New Roman"/>
+        </w:rPr>
+      </w:pPr>
+      <w:r>
+        <w:rPr>
+          <w:rFonts w:ascii="Times New Roman" w:hAnsi="Times New Roman" w:cs="Times New Roman"/>
+        </w:rPr>
+        <w:tab/>
+      </w:r>
+      <w:bookmarkStart w:id="9" w:name="_Toc418533061"/>
+      <w:r>
+        <w:rPr>
+          <w:rFonts w:ascii="Times New Roman" w:hAnsi="Times New Roman" w:cs="Times New Roman"/>
+        </w:rPr>
+        <w:t>Length of time for a lunch period</w:t>
+      </w:r>
+      <w:r>
+        <w:rPr>
+          <w:rFonts w:ascii="Times New Roman" w:hAnsi="Times New Roman" w:cs="Times New Roman"/>
+        </w:rPr>
+        <w:t xml:space="preserve"> (in minutes)</w:t>
+      </w:r>
+      <w:bookmarkEnd w:id="9"/>
     </w:p>
     <w:p>
       <w:pPr>
+        <w:rPr>
+          <w:rFonts w:ascii="Times New Roman" w:hAnsi="Times New Roman" w:cs="Times New Roman"/>
+        </w:rPr>
+      </w:pPr>
+      <w:r>
+        <w:rPr>
+          <w:rFonts w:ascii="Times New Roman" w:hAnsi="Times New Roman" w:cs="Times New Roman"/>
+        </w:rPr>
+        <w:tab/>
+      </w:r>
+      <w:r>
+        <w:rPr>
+          <w:rFonts w:ascii="Times New Roman" w:hAnsi="Times New Roman" w:cs="Times New Roman"/>
+        </w:rPr>
+        <w:t>This value is</w:t>
+      </w:r>
+      <w:r>
+        <w:rPr>
+          <w:rFonts w:ascii="Times New Roman" w:hAnsi="Times New Roman" w:cs="Times New Roman"/>
+        </w:rPr>
+        <w:t xml:space="preserve"> optional, and there are no limits for this value.</w:t>
+      </w:r>
+    </w:p>
+    <w:p>
+      <w:pPr>
+        <w:rPr>
+          <w:rFonts w:ascii="Times New Roman" w:hAnsi="Times New Roman" w:cs="Times New Roman"/>
+        </w:rPr>
+      </w:pPr>
+    </w:p>
+    <w:p>
+      <w:pPr>
         <w:pStyle w:val="Heading2"/>
         <w:rPr>
           <w:rFonts w:ascii="Times New Roman" w:hAnsi="Times New Roman" w:cs="Times New Roman"/>
           <w:i/>
         </w:rPr>
       </w:pPr>
-      <w:bookmarkStart w:id="9" w:name="_Toc418533062"/>
+      <w:bookmarkStart w:id="10" w:name="_Toc418533062"/>
       <w:r>
         <w:rPr>
           <w:rFonts w:ascii="Times New Roman" w:hAnsi="Times New Roman" w:cs="Times New Roman"/>
@@ -1985,7 +1980,7 @@
         </w:rPr>
         <w:t>Entering an Enrollment File</w:t>
       </w:r>
-      <w:bookmarkEnd w:id="9"/>
+      <w:bookmarkEnd w:id="10"/>
     </w:p>
     <w:p>
       <w:pPr>
@@ -2059,80 +2054,86 @@
         <w:rPr>
           <w:rFonts w:ascii="Times New Roman" w:hAnsi="Times New Roman" w:cs="Times New Roman"/>
         </w:rPr>
+        <w:t>There are thre</w:t>
+      </w:r>
+      <w:r>
+        <w:rPr>
+          <w:rFonts w:ascii="Times New Roman" w:hAnsi="Times New Roman" w:cs="Times New Roman"/>
+        </w:rPr>
+        <w:t>e things to think about within the enrollments file window.</w:t>
+      </w:r>
+      <w:r>
+        <w:rPr>
+          <w:rFonts w:ascii="Times New Roman" w:hAnsi="Times New Roman" w:cs="Times New Roman"/>
+        </w:rPr>
+        <w:t xml:space="preserve"> </w:t>
+      </w:r>
+      <w:r>
+        <w:rPr>
+          <w:rFonts w:ascii="Times New Roman" w:hAnsi="Times New Roman" w:cs="Times New Roman"/>
+        </w:rPr>
+        <w:t xml:space="preserve">First, a user must specify either </w:t>
+      </w:r>
+      <w:r>
+        <w:rPr>
+          <w:rFonts w:ascii="Times New Roman" w:hAnsi="Times New Roman" w:cs="Times New Roman"/>
+        </w:rPr>
+        <w:t xml:space="preserve">fall </w:t>
+      </w:r>
+      <w:r>
+        <w:rPr>
+          <w:rFonts w:ascii="Times New Roman" w:hAnsi="Times New Roman" w:cs="Times New Roman"/>
+        </w:rPr>
+        <w:t>or spring semesters</w:t>
+      </w:r>
+      <w:r>
+        <w:rPr>
+          <w:rFonts w:ascii="Times New Roman" w:hAnsi="Times New Roman" w:cs="Times New Roman"/>
+        </w:rPr>
+        <w:t>.</w:t>
+      </w:r>
+      <w:r>
+        <w:rPr>
+          <w:rFonts w:ascii="Times New Roman" w:hAnsi="Times New Roman" w:cs="Times New Roman"/>
+        </w:rPr>
+        <w:t xml:space="preserve"> Next</w:t>
+      </w:r>
+      <w:r>
+        <w:rPr>
+          <w:rFonts w:ascii="Times New Roman" w:hAnsi="Times New Roman" w:cs="Times New Roman"/>
+        </w:rPr>
+        <w:t>, a user</w:t>
+      </w:r>
+      <w:r>
+        <w:rPr>
+          <w:rFonts w:ascii="Times New Roman" w:hAnsi="Times New Roman" w:cs="Times New Roman"/>
+        </w:rPr>
+        <w:t xml:space="preserve"> must specify the year the exam schedule is going to be built for. </w:t>
+      </w:r>
+      <w:r>
+        <w:rPr>
+          <w:rFonts w:ascii="Times New Roman" w:hAnsi="Times New Roman" w:cs="Times New Roman"/>
+        </w:rPr>
+        <w:t xml:space="preserve">Lastly, a </w:t>
+      </w:r>
+      <w:r>
+        <w:rPr>
+          <w:rFonts w:ascii="Times New Roman" w:hAnsi="Times New Roman" w:cs="Times New Roman"/>
+        </w:rPr>
+        <w:t xml:space="preserve">user specifies </w:t>
+      </w:r>
+      <w:r>
+        <w:rPr>
+          <w:rFonts w:ascii="Times New Roman" w:hAnsi="Times New Roman" w:cs="Times New Roman"/>
+        </w:rPr>
+        <w:t xml:space="preserve">choose an enrollment file that contains all the class times from a previous </w:t>
+      </w:r>
+      <w:r>
+        <w:rPr>
+          <w:rFonts w:ascii="Times New Roman" w:hAnsi="Times New Roman" w:cs="Times New Roman"/>
+        </w:rPr>
         <w:lastRenderedPageBreak/>
-        <w:t>There are thre</w:t>
-      </w:r>
-      <w:r>
-        <w:rPr>
-          <w:rFonts w:ascii="Times New Roman" w:hAnsi="Times New Roman" w:cs="Times New Roman"/>
-        </w:rPr>
-        <w:t>e things to think about within the enrollments file window.</w:t>
-      </w:r>
-      <w:r>
-        <w:rPr>
-          <w:rFonts w:ascii="Times New Roman" w:hAnsi="Times New Roman" w:cs="Times New Roman"/>
-        </w:rPr>
-        <w:t xml:space="preserve"> </w:t>
-      </w:r>
-      <w:r>
-        <w:rPr>
-          <w:rFonts w:ascii="Times New Roman" w:hAnsi="Times New Roman" w:cs="Times New Roman"/>
-        </w:rPr>
-        <w:t xml:space="preserve">First, a user must specify either </w:t>
-      </w:r>
-      <w:r>
-        <w:rPr>
-          <w:rFonts w:ascii="Times New Roman" w:hAnsi="Times New Roman" w:cs="Times New Roman"/>
-        </w:rPr>
-        <w:t xml:space="preserve">fall </w:t>
-      </w:r>
-      <w:r>
-        <w:rPr>
-          <w:rFonts w:ascii="Times New Roman" w:hAnsi="Times New Roman" w:cs="Times New Roman"/>
-        </w:rPr>
-        <w:t>or spring semesters</w:t>
-      </w:r>
-      <w:r>
-        <w:rPr>
-          <w:rFonts w:ascii="Times New Roman" w:hAnsi="Times New Roman" w:cs="Times New Roman"/>
-        </w:rPr>
-        <w:t>.</w:t>
-      </w:r>
-      <w:r>
-        <w:rPr>
-          <w:rFonts w:ascii="Times New Roman" w:hAnsi="Times New Roman" w:cs="Times New Roman"/>
-        </w:rPr>
-        <w:t xml:space="preserve"> Next</w:t>
-      </w:r>
-      <w:r>
-        <w:rPr>
-          <w:rFonts w:ascii="Times New Roman" w:hAnsi="Times New Roman" w:cs="Times New Roman"/>
-        </w:rPr>
-        <w:t>, a user</w:t>
-      </w:r>
-      <w:r>
-        <w:rPr>
-          <w:rFonts w:ascii="Times New Roman" w:hAnsi="Times New Roman" w:cs="Times New Roman"/>
-        </w:rPr>
-        <w:t xml:space="preserve"> must specify the year the exam schedule is going to be built for. </w:t>
-      </w:r>
-      <w:r>
-        <w:rPr>
-          <w:rFonts w:ascii="Times New Roman" w:hAnsi="Times New Roman" w:cs="Times New Roman"/>
-        </w:rPr>
-        <w:t xml:space="preserve">Lastly, a </w:t>
-      </w:r>
-      <w:r>
-        <w:rPr>
-          <w:rFonts w:ascii="Times New Roman" w:hAnsi="Times New Roman" w:cs="Times New Roman"/>
-        </w:rPr>
-        <w:t xml:space="preserve">user specifies </w:t>
-      </w:r>
-      <w:r>
-        <w:rPr>
-          <w:rFonts w:ascii="Times New Roman" w:hAnsi="Times New Roman" w:cs="Times New Roman"/>
-        </w:rPr>
-        <w:t>choose an enrollment file that contains all the class times from a previous semester. When “Choose File” is clicked, the user must navigate</w:t>
+        <w:t>semester. When “Choose File” is clicked, the user must navigate</w:t>
       </w:r>
       <w:r>
         <w:rPr>
@@ -2167,7 +2168,7 @@
           <w:i/>
         </w:rPr>
       </w:pPr>
-      <w:bookmarkStart w:id="10" w:name="_Toc418533063"/>
+      <w:bookmarkStart w:id="11" w:name="_Toc418533063"/>
       <w:r>
         <w:rPr>
           <w:rFonts w:ascii="Times New Roman" w:hAnsi="Times New Roman" w:cs="Times New Roman"/>
@@ -2188,57 +2189,6 @@
           <w:i/>
         </w:rPr>
         <w:t>r</w:t>
-      </w:r>
-      <w:bookmarkEnd w:id="10"/>
-    </w:p>
-    <w:p>
-      <w:pPr>
-        <w:rPr>
-          <w:rFonts w:ascii="Times New Roman" w:hAnsi="Times New Roman" w:cs="Times New Roman"/>
-        </w:rPr>
-      </w:pPr>
-      <w:r>
-        <w:rPr>
-          <w:rFonts w:ascii="Times New Roman" w:hAnsi="Times New Roman" w:cs="Times New Roman"/>
-        </w:rPr>
-        <w:t>After all the previous steps have been completed, all a user must do is click</w:t>
-      </w:r>
-      <w:r>
-        <w:rPr>
-          <w:rFonts w:ascii="Times New Roman" w:hAnsi="Times New Roman" w:cs="Times New Roman"/>
-        </w:rPr>
-        <w:t xml:space="preserve"> on</w:t>
-      </w:r>
-      <w:r>
-        <w:rPr>
-          <w:rFonts w:ascii="Times New Roman" w:hAnsi="Times New Roman" w:cs="Times New Roman"/>
-        </w:rPr>
-        <w:t xml:space="preserve"> the “Schedule” button.</w:t>
-      </w:r>
-    </w:p>
-    <w:p>
-      <w:pPr>
-        <w:pStyle w:val="Heading2"/>
-        <w:ind w:left="720" w:hanging="720"/>
-        <w:rPr>
-          <w:rFonts w:ascii="Times New Roman" w:hAnsi="Times New Roman" w:cs="Times New Roman"/>
-          <w:i/>
-        </w:rPr>
-      </w:pPr>
-      <w:bookmarkStart w:id="11" w:name="_Toc418533064"/>
-      <w:r>
-        <w:rPr>
-          <w:rFonts w:ascii="Times New Roman" w:hAnsi="Times New Roman" w:cs="Times New Roman"/>
-          <w:i/>
-        </w:rPr>
-        <w:t xml:space="preserve">Step 4: </w:t>
-      </w:r>
-      <w:r>
-        <w:rPr>
-          <w:rFonts w:ascii="Times New Roman" w:hAnsi="Times New Roman" w:cs="Times New Roman"/>
-          <w:i/>
-        </w:rPr>
-        <w:t>Rescheduling</w:t>
       </w:r>
       <w:bookmarkEnd w:id="11"/>
     </w:p>
@@ -2252,99 +2202,44 @@
         <w:rPr>
           <w:rFonts w:ascii="Times New Roman" w:hAnsi="Times New Roman" w:cs="Times New Roman"/>
         </w:rPr>
-        <w:t>If a user isn’t satisfied with the current examination sc</w:t>
-      </w:r>
-      <w:r>
-        <w:rPr>
-          <w:rFonts w:ascii="Times New Roman" w:hAnsi="Times New Roman" w:cs="Times New Roman"/>
-        </w:rPr>
-        <w:t>hedule, a us</w:t>
-      </w:r>
-      <w:r>
-        <w:rPr>
-          <w:rFonts w:ascii="Times New Roman" w:hAnsi="Times New Roman" w:cs="Times New Roman"/>
-        </w:rPr>
-        <w:t>er has the option to reschedule.</w:t>
-      </w:r>
-      <w:r>
-        <w:rPr>
-          <w:rFonts w:ascii="Times New Roman" w:hAnsi="Times New Roman" w:cs="Times New Roman"/>
-        </w:rPr>
-        <w:t xml:space="preserve"> This </w:t>
-      </w:r>
-      <w:r>
-        <w:rPr>
-          <w:rFonts w:ascii="Times New Roman" w:hAnsi="Times New Roman" w:cs="Times New Roman"/>
-        </w:rPr>
-        <w:t xml:space="preserve">button will rearrange the class times within the </w:t>
-      </w:r>
-      <w:r>
-        <w:rPr>
-          <w:rFonts w:ascii="Times New Roman" w:hAnsi="Times New Roman" w:cs="Times New Roman"/>
-        </w:rPr>
-        <w:t xml:space="preserve">current </w:t>
-      </w:r>
-      <w:r>
-        <w:rPr>
-          <w:rFonts w:ascii="Times New Roman" w:hAnsi="Times New Roman" w:cs="Times New Roman"/>
-        </w:rPr>
-        <w:t xml:space="preserve">examination </w:t>
-      </w:r>
-      <w:r>
-        <w:rPr>
-          <w:rFonts w:ascii="Times New Roman" w:hAnsi="Times New Roman" w:cs="Times New Roman"/>
-        </w:rPr>
-        <w:t>schedule window</w:t>
-      </w:r>
-      <w:r>
-        <w:rPr>
-          <w:rFonts w:ascii="Times New Roman" w:hAnsi="Times New Roman" w:cs="Times New Roman"/>
-        </w:rPr>
-        <w:t>.</w:t>
-      </w:r>
-      <w:r>
-        <w:rPr>
-          <w:rFonts w:ascii="Times New Roman" w:hAnsi="Times New Roman" w:cs="Times New Roman"/>
-        </w:rPr>
-        <w:t xml:space="preserve"> To do this, all a user must do is press the “Reschedule” button.</w:t>
+        <w:t>After all the previous steps have been completed, all a user must do is click</w:t>
+      </w:r>
+      <w:r>
+        <w:rPr>
+          <w:rFonts w:ascii="Times New Roman" w:hAnsi="Times New Roman" w:cs="Times New Roman"/>
+        </w:rPr>
+        <w:t xml:space="preserve"> on</w:t>
+      </w:r>
+      <w:r>
+        <w:rPr>
+          <w:rFonts w:ascii="Times New Roman" w:hAnsi="Times New Roman" w:cs="Times New Roman"/>
+        </w:rPr>
+        <w:t xml:space="preserve"> the “Schedule” button.</w:t>
       </w:r>
     </w:p>
     <w:p>
       <w:pPr>
         <w:pStyle w:val="Heading2"/>
+        <w:ind w:left="720" w:hanging="720"/>
         <w:rPr>
           <w:rFonts w:ascii="Times New Roman" w:hAnsi="Times New Roman" w:cs="Times New Roman"/>
           <w:i/>
         </w:rPr>
       </w:pPr>
-      <w:bookmarkStart w:id="12" w:name="_Toc418533065"/>
+      <w:bookmarkStart w:id="12" w:name="_Toc418533064"/>
       <w:r>
         <w:rPr>
           <w:rFonts w:ascii="Times New Roman" w:hAnsi="Times New Roman" w:cs="Times New Roman"/>
           <w:i/>
         </w:rPr>
-        <w:t xml:space="preserve">Step 5: </w:t>
+        <w:t xml:space="preserve">Step 4: </w:t>
       </w:r>
       <w:r>
         <w:rPr>
           <w:rFonts w:ascii="Times New Roman" w:hAnsi="Times New Roman" w:cs="Times New Roman"/>
           <w:i/>
         </w:rPr>
-        <w:t>Modifying</w:t>
-      </w:r>
-      <w:r>
-        <w:rPr>
-          <w:rFonts w:ascii="Times New Roman" w:hAnsi="Times New Roman" w:cs="Times New Roman"/>
-          <w:i/>
-        </w:rPr>
-        <w:t xml:space="preserve"> a Schedule That Was Generat</w:t>
-      </w:r>
-      <w:r>
-        <w:rPr>
-          <w:rFonts w:ascii="Times New Roman" w:hAnsi="Times New Roman" w:cs="Times New Roman"/>
-          <w:i/>
-        </w:rPr>
-        <w:t>ed</w:t>
+        <w:t>Rescheduling</w:t>
       </w:r>
       <w:bookmarkEnd w:id="12"/>
     </w:p>
@@ -2352,47 +2247,152 @@
       <w:pPr>
         <w:rPr>
           <w:rFonts w:ascii="Times New Roman" w:hAnsi="Times New Roman" w:cs="Times New Roman"/>
-          <w:sz w:val="24"/>
-          <w:szCs w:val="24"/>
-        </w:rPr>
-      </w:pPr>
-      <w:r>
+        </w:rPr>
+      </w:pPr>
+      <w:r>
+        <w:rPr>
+          <w:rFonts w:ascii="Times New Roman" w:hAnsi="Times New Roman" w:cs="Times New Roman"/>
+        </w:rPr>
+        <w:t>If a user isn’t satisfied with the current examination sc</w:t>
+      </w:r>
+      <w:r>
+        <w:rPr>
+          <w:rFonts w:ascii="Times New Roman" w:hAnsi="Times New Roman" w:cs="Times New Roman"/>
+        </w:rPr>
+        <w:t>hedule, a us</w:t>
+      </w:r>
+      <w:r>
+        <w:rPr>
+          <w:rFonts w:ascii="Times New Roman" w:hAnsi="Times New Roman" w:cs="Times New Roman"/>
+        </w:rPr>
+        <w:t>er has the option to reschedule.</w:t>
+      </w:r>
+      <w:r>
+        <w:rPr>
+          <w:rFonts w:ascii="Times New Roman" w:hAnsi="Times New Roman" w:cs="Times New Roman"/>
+        </w:rPr>
+        <w:t xml:space="preserve"> This </w:t>
+      </w:r>
+      <w:r>
+        <w:rPr>
+          <w:rFonts w:ascii="Times New Roman" w:hAnsi="Times New Roman" w:cs="Times New Roman"/>
+        </w:rPr>
+        <w:t xml:space="preserve">button will rearrange the class times within the </w:t>
+      </w:r>
+      <w:r>
+        <w:rPr>
+          <w:rFonts w:ascii="Times New Roman" w:hAnsi="Times New Roman" w:cs="Times New Roman"/>
+        </w:rPr>
+        <w:t xml:space="preserve">current </w:t>
+      </w:r>
+      <w:r>
+        <w:rPr>
+          <w:rFonts w:ascii="Times New Roman" w:hAnsi="Times New Roman" w:cs="Times New Roman"/>
+        </w:rPr>
+        <w:t xml:space="preserve">examination </w:t>
+      </w:r>
+      <w:r>
+        <w:rPr>
+          <w:rFonts w:ascii="Times New Roman" w:hAnsi="Times New Roman" w:cs="Times New Roman"/>
+        </w:rPr>
+        <w:t>schedule window</w:t>
+      </w:r>
+      <w:r>
+        <w:rPr>
+          <w:rFonts w:ascii="Times New Roman" w:hAnsi="Times New Roman" w:cs="Times New Roman"/>
+        </w:rPr>
+        <w:t>.</w:t>
+      </w:r>
+      <w:r>
+        <w:rPr>
+          <w:rFonts w:ascii="Times New Roman" w:hAnsi="Times New Roman" w:cs="Times New Roman"/>
+        </w:rPr>
+        <w:t xml:space="preserve"> To do this, all a user must do is press the “Reschedule” button.</w:t>
+      </w:r>
+    </w:p>
+    <w:p>
+      <w:pPr>
+        <w:pStyle w:val="Heading2"/>
+        <w:rPr>
+          <w:rFonts w:ascii="Times New Roman" w:hAnsi="Times New Roman" w:cs="Times New Roman"/>
+          <w:i/>
+        </w:rPr>
+      </w:pPr>
+      <w:bookmarkStart w:id="13" w:name="_Toc418533065"/>
+      <w:r>
+        <w:rPr>
+          <w:rFonts w:ascii="Times New Roman" w:hAnsi="Times New Roman" w:cs="Times New Roman"/>
+          <w:i/>
+        </w:rPr>
+        <w:t xml:space="preserve">Step 5: </w:t>
+      </w:r>
+      <w:r>
+        <w:rPr>
+          <w:rFonts w:ascii="Times New Roman" w:hAnsi="Times New Roman" w:cs="Times New Roman"/>
+          <w:i/>
+        </w:rPr>
+        <w:t>Swapping</w:t>
+      </w:r>
+      <w:r>
+        <w:rPr>
+          <w:rFonts w:ascii="Times New Roman" w:hAnsi="Times New Roman" w:cs="Times New Roman"/>
+          <w:i/>
+        </w:rPr>
+        <w:t xml:space="preserve"> a Schedule That Was Generat</w:t>
+      </w:r>
+      <w:r>
+        <w:rPr>
+          <w:rFonts w:ascii="Times New Roman" w:hAnsi="Times New Roman" w:cs="Times New Roman"/>
+          <w:i/>
+        </w:rPr>
+        <w:t>ed</w:t>
+      </w:r>
+      <w:bookmarkEnd w:id="13"/>
+    </w:p>
+    <w:p>
+      <w:pPr>
         <w:rPr>
           <w:rFonts w:ascii="Times New Roman" w:hAnsi="Times New Roman" w:cs="Times New Roman"/>
           <w:sz w:val="24"/>
           <w:szCs w:val="24"/>
           <w:highlight w:val="yellow"/>
         </w:rPr>
-        <w:t>INSERT SWAP SCREEN SHOT</w:t>
+      </w:pPr>
+      <w:bookmarkStart w:id="14" w:name="_Toc418533066"/>
+      <w:r>
+        <w:rPr>
+          <w:rFonts w:ascii="Times New Roman" w:hAnsi="Times New Roman" w:cs="Times New Roman"/>
+          <w:sz w:val="24"/>
+          <w:szCs w:val="24"/>
+        </w:rPr>
+        <w:t xml:space="preserve">In order to modify a schedule that has been generated a user will first need to click on a final exam time schedule they would like to change. This time slot will become highlighted. A user must then select a second schedule by </w:t>
+      </w:r>
+      <w:r>
+        <w:rPr>
+          <w:rFonts w:ascii="Times New Roman" w:hAnsi="Times New Roman" w:cs="Times New Roman"/>
+          <w:b/>
+          <w:sz w:val="24"/>
+          <w:szCs w:val="24"/>
+        </w:rPr>
+        <w:t>holding down the control button while clicking the second timeslot as well</w:t>
+      </w:r>
+      <w:r>
+        <w:rPr>
+          <w:rFonts w:ascii="Times New Roman" w:hAnsi="Times New Roman" w:cs="Times New Roman"/>
+          <w:sz w:val="24"/>
+          <w:szCs w:val="24"/>
+        </w:rPr>
+        <w:t>. This time slot will also become highlighted.</w:t>
+      </w:r>
+      <w:r>
+        <w:rPr>
+          <w:rFonts w:ascii="Times New Roman" w:hAnsi="Times New Roman" w:cs="Times New Roman"/>
+        </w:rPr>
+        <w:t xml:space="preserve"> After the user has selected the two times, they’ll need to press the swap button. The user will have then successfully modified a schedule.</w:t>
       </w:r>
     </w:p>
     <w:p>
       <w:pPr>
-        <w:rPr>
-          <w:rFonts w:ascii="Times New Roman" w:hAnsi="Times New Roman" w:cs="Times New Roman"/>
-          <w:sz w:val="24"/>
-          <w:szCs w:val="24"/>
-          <w:highlight w:val="yellow"/>
-        </w:rPr>
-      </w:pPr>
-      <w:bookmarkStart w:id="13" w:name="_Toc418533066"/>
-      <w:r>
-        <w:rPr>
-          <w:rFonts w:ascii="Times New Roman" w:hAnsi="Times New Roman" w:cs="Times New Roman"/>
-          <w:sz w:val="24"/>
-          <w:szCs w:val="24"/>
-        </w:rPr>
-        <w:t>In order to modify a schedule that has been generated a user will first need to click on a final exam time schedule they would like to change. This time slot will become highlighted. A user must then select a second schedule by clicking it as well. This time slot will also become highlighted.</w:t>
-      </w:r>
-      <w:r>
-        <w:rPr>
-          <w:rFonts w:ascii="Times New Roman" w:hAnsi="Times New Roman" w:cs="Times New Roman"/>
-        </w:rPr>
-        <w:t xml:space="preserve"> After the user has selected the two times, they’ll need to press the swap button. The user will have then successfully modified a schedule.</w:t>
-      </w:r>
-    </w:p>
-    <w:p>
-      <w:pPr>
         <w:pStyle w:val="Heading1"/>
         <w:rPr>
           <w:rFonts w:ascii="Times New Roman" w:hAnsi="Times New Roman" w:cs="Times New Roman"/>
@@ -2403,41 +2403,6 @@
           <w:rFonts w:ascii="Times New Roman" w:hAnsi="Times New Roman" w:cs="Times New Roman"/>
         </w:rPr>
         <w:t>Saving a Schedule</w:t>
-      </w:r>
-      <w:bookmarkEnd w:id="13"/>
-    </w:p>
-    <w:p>
-      <w:pPr>
-        <w:rPr>
-          <w:rFonts w:ascii="Times New Roman" w:hAnsi="Times New Roman" w:cs="Times New Roman"/>
-        </w:rPr>
-      </w:pPr>
-      <w:r>
-        <w:rPr>
-          <w:rFonts w:ascii="Times New Roman" w:hAnsi="Times New Roman" w:cs="Times New Roman"/>
-        </w:rPr>
-        <w:t xml:space="preserve">From the drop down menu, all a user has to do is </w:t>
-      </w:r>
-      <w:r>
-        <w:rPr>
-          <w:rFonts w:ascii="Times New Roman" w:hAnsi="Times New Roman" w:cs="Times New Roman"/>
-        </w:rPr>
-        <w:t>click “Save as”. This will save the current state of LIFES, including the Time constraints specification and total enrollments file.</w:t>
-      </w:r>
-    </w:p>
-    <w:p>
-      <w:pPr>
-        <w:pStyle w:val="Heading1"/>
-        <w:rPr>
-          <w:rFonts w:ascii="Times New Roman" w:hAnsi="Times New Roman" w:cs="Times New Roman"/>
-        </w:rPr>
-      </w:pPr>
-      <w:bookmarkStart w:id="14" w:name="_Toc418533067"/>
-      <w:r>
-        <w:rPr>
-          <w:rFonts w:ascii="Times New Roman" w:hAnsi="Times New Roman" w:cs="Times New Roman"/>
-        </w:rPr>
-        <w:t>Loading a Previously Generated Schedule</w:t>
       </w:r>
       <w:bookmarkEnd w:id="14"/>
     </w:p>
@@ -2447,8 +2412,41 @@
           <w:rFonts w:ascii="Times New Roman" w:hAnsi="Times New Roman" w:cs="Times New Roman"/>
         </w:rPr>
       </w:pPr>
-      <w:bookmarkStart w:id="15" w:name="_GoBack"/>
+      <w:r>
+        <w:rPr>
+          <w:rFonts w:ascii="Times New Roman" w:hAnsi="Times New Roman" w:cs="Times New Roman"/>
+        </w:rPr>
+        <w:t xml:space="preserve">From the drop down menu, all a user has to do is </w:t>
+      </w:r>
+      <w:r>
+        <w:rPr>
+          <w:rFonts w:ascii="Times New Roman" w:hAnsi="Times New Roman" w:cs="Times New Roman"/>
+        </w:rPr>
+        <w:t>click “Save as”. This will save the current state of LIFES, including the Time constraints specification and total enrollments file.</w:t>
+      </w:r>
+    </w:p>
+    <w:p>
+      <w:pPr>
+        <w:pStyle w:val="Heading1"/>
+        <w:rPr>
+          <w:rFonts w:ascii="Times New Roman" w:hAnsi="Times New Roman" w:cs="Times New Roman"/>
+        </w:rPr>
+      </w:pPr>
+      <w:bookmarkStart w:id="15" w:name="_Toc418533067"/>
+      <w:r>
+        <w:rPr>
+          <w:rFonts w:ascii="Times New Roman" w:hAnsi="Times New Roman" w:cs="Times New Roman"/>
+        </w:rPr>
+        <w:t>Loading a Previously Generated Schedule</w:t>
+      </w:r>
       <w:bookmarkEnd w:id="15"/>
+    </w:p>
+    <w:p>
+      <w:pPr>
+        <w:rPr>
+          <w:rFonts w:ascii="Times New Roman" w:hAnsi="Times New Roman" w:cs="Times New Roman"/>
+        </w:rPr>
+      </w:pPr>
     </w:p>
     <w:sectPr>
       <w:pgSz w:w="12240" w:h="15840"/>

</xml_diff>